<commit_message>
Added Headings in Link file
</commit_message>
<xml_diff>
--- a/Links.docx
+++ b/Links.docx
@@ -4,6 +4,101 @@
   <w:body>
     <w:p>
       <w:r>
+        <w:t>Basic</w:t>
+      </w:r>
+      <w:r>
+        <w:t>: Generic, Collection, Interface, Abstract Class, Func, Predicate, Delegate, Event</w:t>
+      </w:r>
+    </w:p>
+    <w:p>
+      <w:r>
+        <w:t>Keyword</w:t>
+      </w:r>
+      <w:r>
+        <w:t xml:space="preserve">: </w:t>
+      </w:r>
+    </w:p>
+    <w:p>
+      <w:pPr>
+        <w:pStyle w:val="ListParagraph"/>
+        <w:numPr>
+          <w:ilvl w:val="0"/>
+          <w:numId w:val="1"/>
+        </w:numPr>
+      </w:pPr>
+      <w:r>
+        <w:t>Yield</w:t>
+      </w:r>
+    </w:p>
+    <w:p>
+      <w:pPr>
+        <w:pStyle w:val="ListParagraph"/>
+        <w:numPr>
+          <w:ilvl w:val="0"/>
+          <w:numId w:val="1"/>
+        </w:numPr>
+      </w:pPr>
+      <w:r>
+        <w:t>Var</w:t>
+      </w:r>
+    </w:p>
+    <w:p>
+      <w:pPr>
+        <w:pStyle w:val="ListParagraph"/>
+        <w:numPr>
+          <w:ilvl w:val="0"/>
+          <w:numId w:val="1"/>
+        </w:numPr>
+      </w:pPr>
+      <w:r>
+        <w:t>Dynamic</w:t>
+      </w:r>
+    </w:p>
+    <w:p>
+      <w:pPr>
+        <w:pStyle w:val="ListParagraph"/>
+        <w:numPr>
+          <w:ilvl w:val="0"/>
+          <w:numId w:val="1"/>
+        </w:numPr>
+      </w:pPr>
+      <w:r>
+        <w:t>Out/In</w:t>
+      </w:r>
+    </w:p>
+    <w:p>
+      <w:pPr>
+        <w:pStyle w:val="ListParagraph"/>
+        <w:numPr>
+          <w:ilvl w:val="0"/>
+          <w:numId w:val="1"/>
+        </w:numPr>
+      </w:pPr>
+      <w:r>
+        <w:t>Ref</w:t>
+      </w:r>
+    </w:p>
+    <w:p>
+      <w:pPr>
+        <w:pStyle w:val="ListParagraph"/>
+        <w:numPr>
+          <w:ilvl w:val="0"/>
+          <w:numId w:val="1"/>
+        </w:numPr>
+      </w:pPr>
+    </w:p>
+    <w:p>
+      <w:r>
+        <w:t>Design Pattern</w:t>
+      </w:r>
+    </w:p>
+    <w:p>
+      <w:r>
+        <w:t>MVC</w:t>
+      </w:r>
+    </w:p>
+    <w:p>
+      <w:r>
         <w:t>Link:</w:t>
       </w:r>
     </w:p>
@@ -13,24 +108,12 @@
       </w:r>
     </w:p>
     <w:p>
-      <w:hyperlink r:id="rId4" w:history="1">
-        <w:r>
-          <w:rPr>
-            <w:rStyle w:val="Hyperlink"/>
-          </w:rPr>
-          <w:t>https://github.com/asp</w:t>
-        </w:r>
-        <w:r>
-          <w:rPr>
-            <w:rStyle w:val="Hyperlink"/>
-          </w:rPr>
-          <w:t>n</w:t>
-        </w:r>
-        <w:r>
-          <w:rPr>
-            <w:rStyle w:val="Hyperlink"/>
-          </w:rPr>
-          <w:t>et/AspNetWebStack/branches</w:t>
+      <w:hyperlink r:id="rId5" w:history="1">
+        <w:r>
+          <w:rPr>
+            <w:rStyle w:val="Hyperlink"/>
+          </w:rPr>
+          <w:t>https://github.com/aspnet/AspNetWebStack/branches</w:t>
         </w:r>
       </w:hyperlink>
     </w:p>
@@ -40,7 +123,7 @@
       </w:r>
     </w:p>
     <w:p>
-      <w:hyperlink r:id="rId5" w:history="1">
+      <w:hyperlink r:id="rId6" w:history="1">
         <w:r>
           <w:rPr>
             <w:rStyle w:val="Hyperlink"/>
@@ -50,7 +133,7 @@
       </w:hyperlink>
     </w:p>
     <w:p>
-      <w:hyperlink r:id="rId6" w:history="1">
+      <w:hyperlink r:id="rId7" w:history="1">
         <w:r>
           <w:rPr>
             <w:rStyle w:val="Hyperlink"/>
@@ -65,7 +148,7 @@
       </w:r>
     </w:p>
     <w:p>
-      <w:hyperlink r:id="rId7" w:history="1">
+      <w:hyperlink r:id="rId8" w:history="1">
         <w:r>
           <w:rPr>
             <w:rStyle w:val="Hyperlink"/>
@@ -80,7 +163,7 @@
       </w:r>
     </w:p>
     <w:p>
-      <w:hyperlink r:id="rId8" w:history="1">
+      <w:hyperlink r:id="rId9" w:history="1">
         <w:r>
           <w:rPr>
             <w:rStyle w:val="Hyperlink"/>
@@ -90,7 +173,7 @@
       </w:hyperlink>
     </w:p>
     <w:p>
-      <w:hyperlink r:id="rId9" w:history="1">
+      <w:hyperlink r:id="rId10" w:history="1">
         <w:r>
           <w:rPr>
             <w:rStyle w:val="Hyperlink"/>
@@ -100,7 +183,7 @@
       </w:hyperlink>
     </w:p>
     <w:p>
-      <w:hyperlink r:id="rId10" w:history="1">
+      <w:hyperlink r:id="rId11" w:history="1">
         <w:r>
           <w:rPr>
             <w:rStyle w:val="Hyperlink"/>
@@ -110,7 +193,7 @@
       </w:hyperlink>
     </w:p>
     <w:p>
-      <w:hyperlink r:id="rId11" w:history="1">
+      <w:hyperlink r:id="rId12" w:history="1">
         <w:r>
           <w:rPr>
             <w:rStyle w:val="Hyperlink"/>
@@ -120,7 +203,7 @@
       </w:hyperlink>
     </w:p>
     <w:p>
-      <w:hyperlink r:id="rId12" w:history="1">
+      <w:hyperlink r:id="rId13" w:history="1">
         <w:r>
           <w:rPr>
             <w:rStyle w:val="Hyperlink"/>
@@ -130,7 +213,7 @@
       </w:hyperlink>
     </w:p>
     <w:p>
-      <w:hyperlink r:id="rId13" w:history="1">
+      <w:hyperlink r:id="rId14" w:history="1">
         <w:r>
           <w:rPr>
             <w:rStyle w:val="Hyperlink"/>
@@ -146,7 +229,7 @@
       </w:r>
     </w:p>
     <w:p>
-      <w:hyperlink r:id="rId14" w:history="1">
+      <w:hyperlink r:id="rId15" w:history="1">
         <w:r>
           <w:rPr>
             <w:rStyle w:val="Hyperlink"/>
@@ -156,7 +239,7 @@
       </w:hyperlink>
     </w:p>
     <w:p>
-      <w:hyperlink r:id="rId15" w:history="1">
+      <w:hyperlink r:id="rId16" w:history="1">
         <w:r>
           <w:rPr>
             <w:rStyle w:val="Hyperlink"/>
@@ -166,7 +249,7 @@
       </w:hyperlink>
     </w:p>
     <w:p>
-      <w:hyperlink r:id="rId16" w:history="1">
+      <w:hyperlink r:id="rId17" w:history="1">
         <w:r>
           <w:rPr>
             <w:rStyle w:val="Hyperlink"/>
@@ -176,7 +259,7 @@
       </w:hyperlink>
     </w:p>
     <w:p>
-      <w:hyperlink r:id="rId17" w:history="1">
+      <w:hyperlink r:id="rId18" w:history="1">
         <w:r>
           <w:rPr>
             <w:rStyle w:val="Hyperlink"/>
@@ -186,7 +269,7 @@
       </w:hyperlink>
     </w:p>
     <w:p>
-      <w:hyperlink r:id="rId18" w:anchor="restful" w:history="1">
+      <w:hyperlink r:id="rId19" w:anchor="restful" w:history="1">
         <w:r>
           <w:rPr>
             <w:rStyle w:val="Hyperlink"/>
@@ -196,7 +279,7 @@
       </w:hyperlink>
     </w:p>
     <w:p>
-      <w:hyperlink r:id="rId19" w:history="1">
+      <w:hyperlink r:id="rId20" w:history="1">
         <w:r>
           <w:rPr>
             <w:rStyle w:val="Hyperlink"/>
@@ -206,7 +289,7 @@
       </w:hyperlink>
     </w:p>
     <w:p>
-      <w:hyperlink r:id="rId20" w:history="1">
+      <w:hyperlink r:id="rId21" w:history="1">
         <w:r>
           <w:rPr>
             <w:rStyle w:val="Hyperlink"/>
@@ -216,7 +299,7 @@
       </w:hyperlink>
     </w:p>
     <w:p>
-      <w:hyperlink r:id="rId21" w:history="1">
+      <w:hyperlink r:id="rId22" w:history="1">
         <w:r>
           <w:rPr>
             <w:rStyle w:val="Hyperlink"/>
@@ -226,7 +309,7 @@
       </w:hyperlink>
     </w:p>
     <w:p>
-      <w:hyperlink r:id="rId22" w:history="1">
+      <w:hyperlink r:id="rId23" w:history="1">
         <w:r>
           <w:rPr>
             <w:rStyle w:val="Hyperlink"/>
@@ -236,7 +319,7 @@
       </w:hyperlink>
     </w:p>
     <w:p>
-      <w:hyperlink r:id="rId23" w:history="1">
+      <w:hyperlink r:id="rId24" w:history="1">
         <w:r>
           <w:rPr>
             <w:rStyle w:val="Hyperlink"/>
@@ -246,7 +329,7 @@
       </w:hyperlink>
     </w:p>
     <w:p>
-      <w:hyperlink r:id="rId24" w:history="1">
+      <w:hyperlink r:id="rId25" w:history="1">
         <w:r>
           <w:rPr>
             <w:rStyle w:val="Hyperlink"/>
@@ -256,7 +339,7 @@
       </w:hyperlink>
     </w:p>
     <w:p>
-      <w:hyperlink r:id="rId25" w:history="1">
+      <w:hyperlink r:id="rId26" w:history="1">
         <w:r>
           <w:rPr>
             <w:rStyle w:val="Hyperlink"/>
@@ -266,7 +349,7 @@
       </w:hyperlink>
     </w:p>
     <w:p>
-      <w:hyperlink r:id="rId26" w:history="1">
+      <w:hyperlink r:id="rId27" w:history="1">
         <w:r>
           <w:rPr>
             <w:rStyle w:val="Hyperlink"/>
@@ -282,7 +365,7 @@
       </w:r>
     </w:p>
     <w:p>
-      <w:hyperlink r:id="rId27" w:history="1">
+      <w:hyperlink r:id="rId28" w:history="1">
         <w:r>
           <w:rPr>
             <w:rStyle w:val="Hyperlink"/>
@@ -297,7 +380,7 @@
       </w:r>
     </w:p>
     <w:p>
-      <w:hyperlink r:id="rId28" w:history="1">
+      <w:hyperlink r:id="rId29" w:history="1">
         <w:r>
           <w:rPr>
             <w:rStyle w:val="Hyperlink"/>
@@ -312,7 +395,7 @@
       </w:r>
     </w:p>
     <w:p>
-      <w:hyperlink r:id="rId29" w:history="1">
+      <w:hyperlink r:id="rId30" w:history="1">
         <w:r>
           <w:rPr>
             <w:rStyle w:val="Hyperlink"/>
@@ -322,17 +405,12 @@
       </w:hyperlink>
     </w:p>
     <w:p>
-      <w:proofErr w:type="spellStart"/>
-      <w:r>
-        <w:t>Async</w:t>
-      </w:r>
-      <w:proofErr w:type="spellEnd"/>
-      <w:r>
-        <w:t xml:space="preserve"> await</w:t>
-      </w:r>
-    </w:p>
-    <w:p>
-      <w:hyperlink r:id="rId30" w:history="1">
+      <w:r>
+        <w:t>Async await</w:t>
+      </w:r>
+    </w:p>
+    <w:p>
+      <w:hyperlink r:id="rId31" w:history="1">
         <w:r>
           <w:rPr>
             <w:rStyle w:val="Hyperlink"/>
@@ -347,7 +425,7 @@
       </w:r>
     </w:p>
     <w:p>
-      <w:hyperlink r:id="rId31" w:history="1">
+      <w:hyperlink r:id="rId32" w:history="1">
         <w:r>
           <w:rPr>
             <w:rStyle w:val="Hyperlink"/>
@@ -357,7 +435,7 @@
       </w:hyperlink>
     </w:p>
     <w:p>
-      <w:hyperlink r:id="rId32" w:history="1">
+      <w:hyperlink r:id="rId33" w:history="1">
         <w:r>
           <w:rPr>
             <w:rStyle w:val="Hyperlink"/>
@@ -372,7 +450,7 @@
       </w:r>
     </w:p>
     <w:p>
-      <w:hyperlink r:id="rId33" w:history="1">
+      <w:hyperlink r:id="rId34" w:history="1">
         <w:r>
           <w:rPr>
             <w:rStyle w:val="Hyperlink"/>
@@ -382,7 +460,7 @@
       </w:hyperlink>
     </w:p>
     <w:p>
-      <w:hyperlink r:id="rId34" w:history="1">
+      <w:hyperlink r:id="rId35" w:history="1">
         <w:r>
           <w:rPr>
             <w:rStyle w:val="Hyperlink"/>
@@ -397,7 +475,7 @@
       </w:r>
     </w:p>
     <w:p>
-      <w:hyperlink r:id="rId35" w:history="1">
+      <w:hyperlink r:id="rId36" w:history="1">
         <w:r>
           <w:rPr>
             <w:rStyle w:val="Hyperlink"/>
@@ -407,7 +485,7 @@
       </w:hyperlink>
     </w:p>
     <w:p>
-      <w:hyperlink r:id="rId36" w:history="1">
+      <w:hyperlink r:id="rId37" w:history="1">
         <w:r>
           <w:rPr>
             <w:rStyle w:val="Hyperlink"/>
@@ -417,7 +495,7 @@
       </w:hyperlink>
     </w:p>
     <w:p>
-      <w:hyperlink r:id="rId37" w:history="1">
+      <w:hyperlink r:id="rId38" w:history="1">
         <w:r>
           <w:rPr>
             <w:rStyle w:val="Hyperlink"/>
@@ -427,7 +505,7 @@
       </w:hyperlink>
     </w:p>
     <w:p>
-      <w:hyperlink r:id="rId38" w:history="1">
+      <w:hyperlink r:id="rId39" w:history="1">
         <w:r>
           <w:rPr>
             <w:rStyle w:val="Hyperlink"/>
@@ -437,7 +515,7 @@
       </w:hyperlink>
     </w:p>
     <w:p>
-      <w:hyperlink r:id="rId39" w:history="1">
+      <w:hyperlink r:id="rId40" w:history="1">
         <w:r>
           <w:rPr>
             <w:rStyle w:val="Hyperlink"/>
@@ -447,7 +525,7 @@
       </w:hyperlink>
     </w:p>
     <w:p>
-      <w:hyperlink r:id="rId40" w:history="1">
+      <w:hyperlink r:id="rId41" w:history="1">
         <w:r>
           <w:rPr>
             <w:rStyle w:val="Hyperlink"/>
@@ -457,7 +535,7 @@
       </w:hyperlink>
     </w:p>
     <w:p>
-      <w:hyperlink r:id="rId41" w:history="1">
+      <w:hyperlink r:id="rId42" w:history="1">
         <w:r>
           <w:rPr>
             <w:rStyle w:val="Hyperlink"/>
@@ -467,7 +545,7 @@
       </w:hyperlink>
     </w:p>
     <w:p>
-      <w:hyperlink r:id="rId42" w:history="1">
+      <w:hyperlink r:id="rId43" w:history="1">
         <w:r>
           <w:rPr>
             <w:rStyle w:val="Hyperlink"/>
@@ -477,7 +555,7 @@
       </w:hyperlink>
     </w:p>
     <w:p>
-      <w:hyperlink r:id="rId43" w:history="1">
+      <w:hyperlink r:id="rId44" w:history="1">
         <w:r>
           <w:rPr>
             <w:rStyle w:val="Hyperlink"/>
@@ -487,7 +565,7 @@
       </w:hyperlink>
     </w:p>
     <w:p>
-      <w:hyperlink r:id="rId44" w:history="1">
+      <w:hyperlink r:id="rId45" w:history="1">
         <w:r>
           <w:rPr>
             <w:rStyle w:val="Hyperlink"/>
@@ -497,7 +575,7 @@
       </w:hyperlink>
     </w:p>
     <w:p>
-      <w:hyperlink r:id="rId45" w:history="1">
+      <w:hyperlink r:id="rId46" w:history="1">
         <w:r>
           <w:rPr>
             <w:rStyle w:val="Hyperlink"/>
@@ -507,7 +585,7 @@
       </w:hyperlink>
     </w:p>
     <w:p>
-      <w:hyperlink r:id="rId46" w:history="1">
+      <w:hyperlink r:id="rId47" w:history="1">
         <w:r>
           <w:rPr>
             <w:rStyle w:val="Hyperlink"/>
@@ -518,14 +596,12 @@
     </w:p>
     <w:p/>
     <w:p>
-      <w:proofErr w:type="spellStart"/>
       <w:r>
         <w:t>Pluralsight</w:t>
       </w:r>
-      <w:proofErr w:type="spellEnd"/>
-    </w:p>
-    <w:p>
-      <w:hyperlink r:id="rId47" w:history="1">
+    </w:p>
+    <w:p>
+      <w:hyperlink r:id="rId48" w:history="1">
         <w:r>
           <w:rPr>
             <w:rStyle w:val="Hyperlink"/>
@@ -541,7 +617,7 @@
       </w:r>
     </w:p>
     <w:p>
-      <w:hyperlink r:id="rId48" w:history="1">
+      <w:hyperlink r:id="rId49" w:history="1">
         <w:r>
           <w:rPr>
             <w:rStyle w:val="Hyperlink"/>
@@ -551,7 +627,7 @@
       </w:hyperlink>
     </w:p>
     <w:p>
-      <w:hyperlink r:id="rId49" w:history="1">
+      <w:hyperlink r:id="rId50" w:history="1">
         <w:r>
           <w:rPr>
             <w:rStyle w:val="Hyperlink"/>
@@ -566,7 +642,7 @@
       </w:r>
     </w:p>
     <w:p>
-      <w:hyperlink r:id="rId50" w:history="1">
+      <w:hyperlink r:id="rId51" w:history="1">
         <w:r>
           <w:rPr>
             <w:rStyle w:val="Hyperlink"/>
@@ -576,7 +652,7 @@
       </w:hyperlink>
     </w:p>
     <w:p>
-      <w:hyperlink r:id="rId51" w:history="1">
+      <w:hyperlink r:id="rId52" w:history="1">
         <w:r>
           <w:rPr>
             <w:rStyle w:val="Hyperlink"/>
@@ -587,11 +663,12 @@
     </w:p>
     <w:p>
       <w:r>
+        <w:lastRenderedPageBreak/>
         <w:t>Git</w:t>
       </w:r>
     </w:p>
     <w:p>
-      <w:hyperlink r:id="rId52" w:history="1">
+      <w:hyperlink r:id="rId53" w:history="1">
         <w:r>
           <w:rPr>
             <w:rStyle w:val="Hyperlink"/>
@@ -601,7 +678,7 @@
       </w:hyperlink>
     </w:p>
     <w:p>
-      <w:hyperlink r:id="rId53" w:history="1">
+      <w:hyperlink r:id="rId54" w:history="1">
         <w:r>
           <w:rPr>
             <w:rStyle w:val="Hyperlink"/>
@@ -616,7 +693,7 @@
       </w:r>
     </w:p>
     <w:p>
-      <w:hyperlink r:id="rId54" w:history="1">
+      <w:hyperlink r:id="rId55" w:history="1">
         <w:r>
           <w:rPr>
             <w:rStyle w:val="Hyperlink"/>
@@ -626,7 +703,7 @@
       </w:hyperlink>
     </w:p>
     <w:p>
-      <w:hyperlink r:id="rId55" w:history="1">
+      <w:hyperlink r:id="rId56" w:history="1">
         <w:r>
           <w:rPr>
             <w:rStyle w:val="Hyperlink"/>
@@ -636,7 +713,7 @@
       </w:hyperlink>
     </w:p>
     <w:p>
-      <w:hyperlink r:id="rId56" w:history="1">
+      <w:hyperlink r:id="rId57" w:history="1">
         <w:r>
           <w:rPr>
             <w:rStyle w:val="Hyperlink"/>
@@ -646,7 +723,7 @@
       </w:hyperlink>
     </w:p>
     <w:p>
-      <w:hyperlink r:id="rId57" w:history="1">
+      <w:hyperlink r:id="rId58" w:history="1">
         <w:r>
           <w:rPr>
             <w:rStyle w:val="Hyperlink"/>
@@ -656,14 +733,12 @@
       </w:hyperlink>
     </w:p>
     <w:p>
-      <w:proofErr w:type="spellStart"/>
       <w:r>
         <w:t>Sqoop</w:t>
       </w:r>
-      <w:proofErr w:type="spellEnd"/>
-    </w:p>
-    <w:p>
-      <w:hyperlink r:id="rId58" w:history="1">
+    </w:p>
+    <w:p>
+      <w:hyperlink r:id="rId59" w:history="1">
         <w:r>
           <w:rPr>
             <w:rStyle w:val="Hyperlink"/>
@@ -673,7 +748,7 @@
       </w:hyperlink>
     </w:p>
     <w:p>
-      <w:hyperlink r:id="rId59" w:history="1">
+      <w:hyperlink r:id="rId60" w:history="1">
         <w:r>
           <w:rPr>
             <w:rStyle w:val="Hyperlink"/>
@@ -683,7 +758,7 @@
       </w:hyperlink>
     </w:p>
     <w:p>
-      <w:hyperlink r:id="rId60" w:history="1">
+      <w:hyperlink r:id="rId61" w:history="1">
         <w:r>
           <w:rPr>
             <w:rStyle w:val="Hyperlink"/>
@@ -698,7 +773,7 @@
       </w:r>
     </w:p>
     <w:p>
-      <w:hyperlink r:id="rId61" w:history="1">
+      <w:hyperlink r:id="rId62" w:history="1">
         <w:r>
           <w:rPr>
             <w:rStyle w:val="Hyperlink"/>
@@ -714,7 +789,7 @@
       </w:r>
     </w:p>
     <w:p>
-      <w:hyperlink r:id="rId62" w:history="1">
+      <w:hyperlink r:id="rId63" w:history="1">
         <w:r>
           <w:rPr>
             <w:rStyle w:val="Hyperlink"/>
@@ -729,7 +804,7 @@
       </w:r>
     </w:p>
     <w:p>
-      <w:hyperlink r:id="rId63" w:history="1">
+      <w:hyperlink r:id="rId64" w:history="1">
         <w:r>
           <w:rPr>
             <w:rStyle w:val="Hyperlink"/>
@@ -745,7 +820,7 @@
       </w:r>
     </w:p>
     <w:p>
-      <w:hyperlink r:id="rId64" w:history="1">
+      <w:hyperlink r:id="rId65" w:history="1">
         <w:r>
           <w:rPr>
             <w:rStyle w:val="Hyperlink"/>
@@ -755,7 +830,7 @@
       </w:hyperlink>
     </w:p>
     <w:p>
-      <w:hyperlink r:id="rId65" w:history="1">
+      <w:hyperlink r:id="rId66" w:history="1">
         <w:r>
           <w:rPr>
             <w:rStyle w:val="Hyperlink"/>
@@ -765,7 +840,7 @@
       </w:hyperlink>
     </w:p>
     <w:p>
-      <w:hyperlink r:id="rId66" w:history="1">
+      <w:hyperlink r:id="rId67" w:history="1">
         <w:r>
           <w:rPr>
             <w:rStyle w:val="Hyperlink"/>
@@ -776,14 +851,12 @@
     </w:p>
     <w:p/>
     <w:p>
-      <w:proofErr w:type="spellStart"/>
       <w:r>
         <w:t>Basecom</w:t>
       </w:r>
-      <w:proofErr w:type="spellEnd"/>
-    </w:p>
-    <w:p>
-      <w:hyperlink r:id="rId67" w:history="1">
+    </w:p>
+    <w:p>
+      <w:hyperlink r:id="rId68" w:history="1">
         <w:r>
           <w:rPr>
             <w:rStyle w:val="Hyperlink"/>
@@ -798,7 +871,7 @@
       </w:r>
     </w:p>
     <w:p>
-      <w:hyperlink r:id="rId68" w:history="1">
+      <w:hyperlink r:id="rId69" w:history="1">
         <w:r>
           <w:rPr>
             <w:rStyle w:val="Hyperlink"/>
@@ -813,7 +886,7 @@
       </w:r>
     </w:p>
     <w:p>
-      <w:hyperlink r:id="rId69" w:history="1">
+      <w:hyperlink r:id="rId70" w:history="1">
         <w:r>
           <w:rPr>
             <w:rStyle w:val="Hyperlink"/>
@@ -823,7 +896,7 @@
       </w:hyperlink>
     </w:p>
     <w:p>
-      <w:hyperlink r:id="rId70" w:history="1">
+      <w:hyperlink r:id="rId71" w:history="1">
         <w:r>
           <w:rPr>
             <w:rStyle w:val="Hyperlink"/>
@@ -833,7 +906,7 @@
       </w:hyperlink>
     </w:p>
     <w:p>
-      <w:hyperlink r:id="rId71" w:history="1">
+      <w:hyperlink r:id="rId72" w:history="1">
         <w:r>
           <w:rPr>
             <w:rStyle w:val="Hyperlink"/>
@@ -843,7 +916,7 @@
       </w:hyperlink>
     </w:p>
     <w:p>
-      <w:hyperlink r:id="rId72" w:history="1">
+      <w:hyperlink r:id="rId73" w:history="1">
         <w:r>
           <w:rPr>
             <w:rStyle w:val="Hyperlink"/>
@@ -853,18 +926,12 @@
       </w:hyperlink>
     </w:p>
     <w:p>
-      <w:proofErr w:type="spellStart"/>
-      <w:r>
-        <w:lastRenderedPageBreak/>
-        <w:t>Accion</w:t>
-      </w:r>
-      <w:proofErr w:type="spellEnd"/>
-      <w:r>
-        <w:t xml:space="preserve"> Learning</w:t>
-      </w:r>
-    </w:p>
-    <w:p>
-      <w:hyperlink r:id="rId73" w:history="1">
+      <w:r>
+        <w:t>Accion Learning</w:t>
+      </w:r>
+    </w:p>
+    <w:p>
+      <w:hyperlink r:id="rId74" w:history="1">
         <w:r>
           <w:rPr>
             <w:rStyle w:val="Hyperlink"/>
@@ -884,52 +951,18 @@
           <w:lang w:eastAsia="en-IN"/>
         </w:rPr>
       </w:pPr>
-      <w:r>
-        <w:rPr>
-          <w:rFonts w:ascii="Arial" w:eastAsia="Times New Roman" w:hAnsi="Arial" w:cs="Arial"/>
-          <w:color w:val="263238"/>
-          <w:sz w:val="20"/>
-          <w:lang w:eastAsia="en-IN"/>
-        </w:rPr>
-        <w:fldChar w:fldCharType="begin"/>
-      </w:r>
-      <w:r>
-        <w:rPr>
-          <w:rFonts w:ascii="Arial" w:eastAsia="Times New Roman" w:hAnsi="Arial" w:cs="Arial"/>
-          <w:color w:val="263238"/>
-          <w:sz w:val="20"/>
-          <w:lang w:eastAsia="en-IN"/>
-        </w:rPr>
-        <w:instrText xml:space="preserve"> HYPERLINK "mailto:naveen.sagar@accionlabs.com" \t "_blank" </w:instrText>
-      </w:r>
-      <w:r>
-        <w:rPr>
-          <w:rFonts w:ascii="Arial" w:eastAsia="Times New Roman" w:hAnsi="Arial" w:cs="Arial"/>
-          <w:color w:val="263238"/>
-          <w:sz w:val="20"/>
-          <w:lang w:eastAsia="en-IN"/>
-        </w:rPr>
-        <w:fldChar w:fldCharType="separate"/>
-      </w:r>
-      <w:r>
-        <w:rPr>
-          <w:rFonts w:ascii="Arial" w:eastAsia="Times New Roman" w:hAnsi="Arial" w:cs="Arial"/>
-          <w:color w:val="263238"/>
-          <w:sz w:val="20"/>
-          <w:u w:val="single"/>
-          <w:lang w:eastAsia="en-IN"/>
-        </w:rPr>
-        <w:t>naveen.sagar@accionlabs.com</w:t>
-      </w:r>
-      <w:r>
-        <w:rPr>
-          <w:rFonts w:ascii="Arial" w:eastAsia="Times New Roman" w:hAnsi="Arial" w:cs="Arial"/>
-          <w:color w:val="263238"/>
-          <w:sz w:val="20"/>
-          <w:lang w:eastAsia="en-IN"/>
-        </w:rPr>
-        <w:fldChar w:fldCharType="end"/>
-      </w:r>
+      <w:hyperlink r:id="rId75" w:tgtFrame="_blank" w:history="1">
+        <w:r>
+          <w:rPr>
+            <w:rFonts w:ascii="Arial" w:eastAsia="Times New Roman" w:hAnsi="Arial" w:cs="Arial"/>
+            <w:color w:val="263238"/>
+            <w:sz w:val="20"/>
+            <w:u w:val="single"/>
+            <w:lang w:eastAsia="en-IN"/>
+          </w:rPr>
+          <w:t>naveen.sagar@accionlabs.com</w:t>
+        </w:r>
+      </w:hyperlink>
       <w:r>
         <w:rPr>
           <w:rFonts w:ascii="Arial" w:eastAsia="Times New Roman" w:hAnsi="Arial" w:cs="Arial"/>
@@ -959,7 +992,6 @@
         </w:rPr>
         <w:br/>
       </w:r>
-      <w:proofErr w:type="spellStart"/>
       <w:r>
         <w:rPr>
           <w:rFonts w:ascii="Arial" w:eastAsia="Times New Roman" w:hAnsi="Arial" w:cs="Arial"/>
@@ -969,7 +1001,6 @@
         </w:rPr>
         <w:t>Pluralsight</w:t>
       </w:r>
-      <w:proofErr w:type="spellEnd"/>
     </w:p>
     <w:p>
       <w:pPr>
@@ -1002,7 +1033,6 @@
         </w:rPr>
         <w:br/>
       </w:r>
-      <w:proofErr w:type="spellStart"/>
       <w:r>
         <w:rPr>
           <w:rFonts w:ascii="Arial" w:eastAsia="Times New Roman" w:hAnsi="Arial" w:cs="Arial"/>
@@ -1010,17 +1040,7 @@
           <w:sz w:val="20"/>
           <w:lang w:eastAsia="en-IN"/>
         </w:rPr>
-        <w:t>Goto</w:t>
-      </w:r>
-      <w:proofErr w:type="spellEnd"/>
-      <w:r>
-        <w:rPr>
-          <w:rFonts w:ascii="Arial" w:eastAsia="Times New Roman" w:hAnsi="Arial" w:cs="Arial"/>
-          <w:color w:val="263238"/>
-          <w:sz w:val="20"/>
-          <w:lang w:eastAsia="en-IN"/>
-        </w:rPr>
-        <w:t>: accionlearning.udemy.com </w:t>
+        <w:t>Goto: accionlearning.udemy.com </w:t>
       </w:r>
       <w:r>
         <w:rPr>
@@ -1041,7 +1061,7 @@
         </w:rPr>
         <w:t>Email ID: </w:t>
       </w:r>
-      <w:hyperlink r:id="rId74" w:tgtFrame="_blank" w:history="1">
+      <w:hyperlink r:id="rId76" w:tgtFrame="_blank" w:history="1">
         <w:r>
           <w:rPr>
             <w:rFonts w:ascii="Arial" w:eastAsia="Times New Roman" w:hAnsi="Arial" w:cs="Arial"/>
@@ -1079,27 +1099,7 @@
           <w:sz w:val="20"/>
           <w:lang w:eastAsia="en-IN"/>
         </w:rPr>
-        <w:t>Password:  </w:t>
-      </w:r>
-      <w:proofErr w:type="spellStart"/>
-      <w:r>
-        <w:rPr>
-          <w:rFonts w:ascii="Arial" w:eastAsia="Times New Roman" w:hAnsi="Arial" w:cs="Arial"/>
-          <w:color w:val="263238"/>
-          <w:sz w:val="20"/>
-          <w:lang w:eastAsia="en-IN"/>
-        </w:rPr>
-        <w:t>AccionLearning</w:t>
-      </w:r>
-      <w:proofErr w:type="spellEnd"/>
-      <w:r>
-        <w:rPr>
-          <w:rFonts w:ascii="Arial" w:eastAsia="Times New Roman" w:hAnsi="Arial" w:cs="Arial"/>
-          <w:color w:val="263238"/>
-          <w:sz w:val="20"/>
-          <w:lang w:eastAsia="en-IN"/>
-        </w:rPr>
-        <w:t>!@#</w:t>
+        <w:t>Password:  AccionLearning!@#</w:t>
       </w:r>
     </w:p>
     <w:p/>
@@ -1115,6 +1115,127 @@
     </w:sectPr>
   </w:body>
 </w:document>
+</file>
+
+<file path=word/numbering.xml><?xml version="1.0" encoding="utf-8"?>
+<w:numbering xmlns:ve="http://schemas.openxmlformats.org/markup-compatibility/2006" xmlns:o="urn:schemas-microsoft-com:office:office" xmlns:r="http://schemas.openxmlformats.org/officeDocument/2006/relationships" xmlns:m="http://schemas.openxmlformats.org/officeDocument/2006/math" xmlns:v="urn:schemas-microsoft-com:vml" xmlns:wp="http://schemas.openxmlformats.org/drawingml/2006/wordprocessingDrawing" xmlns:w10="urn:schemas-microsoft-com:office:word" xmlns:w="http://schemas.openxmlformats.org/wordprocessingml/2006/main" xmlns:wne="http://schemas.microsoft.com/office/word/2006/wordml">
+  <w:abstractNum w:abstractNumId="0">
+    <w:nsid w:val="6B7D55B5"/>
+    <w:multiLevelType w:val="hybridMultilevel"/>
+    <w:tmpl w:val="72802A6E"/>
+    <w:lvl w:ilvl="0" w:tplc="40090001">
+      <w:start w:val="1"/>
+      <w:numFmt w:val="bullet"/>
+      <w:lvlText w:val=""/>
+      <w:lvlJc w:val="left"/>
+      <w:pPr>
+        <w:ind w:left="720" w:hanging="360"/>
+      </w:pPr>
+      <w:rPr>
+        <w:rFonts w:ascii="Symbol" w:hAnsi="Symbol" w:hint="default"/>
+      </w:rPr>
+    </w:lvl>
+    <w:lvl w:ilvl="1" w:tplc="40090003" w:tentative="1">
+      <w:start w:val="1"/>
+      <w:numFmt w:val="bullet"/>
+      <w:lvlText w:val="o"/>
+      <w:lvlJc w:val="left"/>
+      <w:pPr>
+        <w:ind w:left="1440" w:hanging="360"/>
+      </w:pPr>
+      <w:rPr>
+        <w:rFonts w:ascii="Courier New" w:hAnsi="Courier New" w:cs="Courier New" w:hint="default"/>
+      </w:rPr>
+    </w:lvl>
+    <w:lvl w:ilvl="2" w:tplc="40090005" w:tentative="1">
+      <w:start w:val="1"/>
+      <w:numFmt w:val="bullet"/>
+      <w:lvlText w:val=""/>
+      <w:lvlJc w:val="left"/>
+      <w:pPr>
+        <w:ind w:left="2160" w:hanging="360"/>
+      </w:pPr>
+      <w:rPr>
+        <w:rFonts w:ascii="Wingdings" w:hAnsi="Wingdings" w:hint="default"/>
+      </w:rPr>
+    </w:lvl>
+    <w:lvl w:ilvl="3" w:tplc="40090001" w:tentative="1">
+      <w:start w:val="1"/>
+      <w:numFmt w:val="bullet"/>
+      <w:lvlText w:val=""/>
+      <w:lvlJc w:val="left"/>
+      <w:pPr>
+        <w:ind w:left="2880" w:hanging="360"/>
+      </w:pPr>
+      <w:rPr>
+        <w:rFonts w:ascii="Symbol" w:hAnsi="Symbol" w:hint="default"/>
+      </w:rPr>
+    </w:lvl>
+    <w:lvl w:ilvl="4" w:tplc="40090003" w:tentative="1">
+      <w:start w:val="1"/>
+      <w:numFmt w:val="bullet"/>
+      <w:lvlText w:val="o"/>
+      <w:lvlJc w:val="left"/>
+      <w:pPr>
+        <w:ind w:left="3600" w:hanging="360"/>
+      </w:pPr>
+      <w:rPr>
+        <w:rFonts w:ascii="Courier New" w:hAnsi="Courier New" w:cs="Courier New" w:hint="default"/>
+      </w:rPr>
+    </w:lvl>
+    <w:lvl w:ilvl="5" w:tplc="40090005" w:tentative="1">
+      <w:start w:val="1"/>
+      <w:numFmt w:val="bullet"/>
+      <w:lvlText w:val=""/>
+      <w:lvlJc w:val="left"/>
+      <w:pPr>
+        <w:ind w:left="4320" w:hanging="360"/>
+      </w:pPr>
+      <w:rPr>
+        <w:rFonts w:ascii="Wingdings" w:hAnsi="Wingdings" w:hint="default"/>
+      </w:rPr>
+    </w:lvl>
+    <w:lvl w:ilvl="6" w:tplc="40090001" w:tentative="1">
+      <w:start w:val="1"/>
+      <w:numFmt w:val="bullet"/>
+      <w:lvlText w:val=""/>
+      <w:lvlJc w:val="left"/>
+      <w:pPr>
+        <w:ind w:left="5040" w:hanging="360"/>
+      </w:pPr>
+      <w:rPr>
+        <w:rFonts w:ascii="Symbol" w:hAnsi="Symbol" w:hint="default"/>
+      </w:rPr>
+    </w:lvl>
+    <w:lvl w:ilvl="7" w:tplc="40090003" w:tentative="1">
+      <w:start w:val="1"/>
+      <w:numFmt w:val="bullet"/>
+      <w:lvlText w:val="o"/>
+      <w:lvlJc w:val="left"/>
+      <w:pPr>
+        <w:ind w:left="5760" w:hanging="360"/>
+      </w:pPr>
+      <w:rPr>
+        <w:rFonts w:ascii="Courier New" w:hAnsi="Courier New" w:cs="Courier New" w:hint="default"/>
+      </w:rPr>
+    </w:lvl>
+    <w:lvl w:ilvl="8" w:tplc="40090005" w:tentative="1">
+      <w:start w:val="1"/>
+      <w:numFmt w:val="bullet"/>
+      <w:lvlText w:val=""/>
+      <w:lvlJc w:val="left"/>
+      <w:pPr>
+        <w:ind w:left="6480" w:hanging="360"/>
+      </w:pPr>
+      <w:rPr>
+        <w:rFonts w:ascii="Wingdings" w:hAnsi="Wingdings" w:hint="default"/>
+      </w:rPr>
+    </w:lvl>
+  </w:abstractNum>
+  <w:num w:numId="1">
+    <w:abstractNumId w:val="0"/>
+  </w:num>
+</w:numbering>
 </file>
 
 <file path=word/styles.xml><?xml version="1.0" encoding="utf-8"?>
@@ -1334,6 +1455,17 @@
     <w:name w:val="tl8wme"/>
     <w:basedOn w:val="DefaultParagraphFont"/>
     <w:rsid w:val="004E218F"/>
+  </w:style>
+  <w:style w:type="paragraph" w:styleId="ListParagraph">
+    <w:name w:val="List Paragraph"/>
+    <w:basedOn w:val="Normal"/>
+    <w:uiPriority w:val="34"/>
+    <w:qFormat/>
+    <w:rsid w:val="00241B42"/>
+    <w:pPr>
+      <w:ind w:left="720"/>
+      <w:contextualSpacing/>
+    </w:pPr>
   </w:style>
 </w:styles>
 </file>

</xml_diff>

<commit_message>
Added Microsoft MVC Example Link
</commit_message>
<xml_diff>
--- a/Links.docx
+++ b/Links.docx
@@ -2,6 +2,37 @@
 <file path=word/document.xml><?xml version="1.0" encoding="utf-8"?>
 <w:document xmlns:ve="http://schemas.openxmlformats.org/markup-compatibility/2006" xmlns:o="urn:schemas-microsoft-com:office:office" xmlns:r="http://schemas.openxmlformats.org/officeDocument/2006/relationships" xmlns:m="http://schemas.openxmlformats.org/officeDocument/2006/math" xmlns:v="urn:schemas-microsoft-com:vml" xmlns:wp="http://schemas.openxmlformats.org/drawingml/2006/wordprocessingDrawing" xmlns:w10="urn:schemas-microsoft-com:office:word" xmlns:w="http://schemas.openxmlformats.org/wordprocessingml/2006/main" xmlns:wne="http://schemas.microsoft.com/office/word/2006/wordml">
   <w:body>
+    <w:p>
+      <w:r>
+        <w:t>MVC Core Microsoft Example</w:t>
+      </w:r>
+    </w:p>
+    <w:p>
+      <w:hyperlink r:id="rId5" w:history="1">
+        <w:r>
+          <w:rPr>
+            <w:rStyle w:val="Hyperlink"/>
+          </w:rPr>
+          <w:t>https://docs.microsoft.com/en-us/aspnet/core/tutorials/first-mvc-app/start-mvc?view=aspnetcore-3.1&amp;tabs=visual-studio</w:t>
+        </w:r>
+      </w:hyperlink>
+    </w:p>
+    <w:p>
+      <w:r>
+        <w:t>MVC Microsoft Doc</w:t>
+      </w:r>
+    </w:p>
+    <w:p>
+      <w:hyperlink r:id="rId6" w:history="1">
+        <w:r>
+          <w:rPr>
+            <w:rStyle w:val="Hyperlink"/>
+          </w:rPr>
+          <w:t>https://docs.microsoft.com/en-us/aspnet/mvc/overview/getting-started/introduction/getting-started</w:t>
+        </w:r>
+      </w:hyperlink>
+    </w:p>
+    <w:p/>
     <w:p>
       <w:r>
         <w:t>Basic</w:t>
@@ -108,7 +139,7 @@
       </w:r>
     </w:p>
     <w:p>
-      <w:hyperlink r:id="rId5" w:history="1">
+      <w:hyperlink r:id="rId7" w:history="1">
         <w:r>
           <w:rPr>
             <w:rStyle w:val="Hyperlink"/>
@@ -123,7 +154,7 @@
       </w:r>
     </w:p>
     <w:p>
-      <w:hyperlink r:id="rId6" w:history="1">
+      <w:hyperlink r:id="rId8" w:history="1">
         <w:r>
           <w:rPr>
             <w:rStyle w:val="Hyperlink"/>
@@ -133,7 +164,7 @@
       </w:hyperlink>
     </w:p>
     <w:p>
-      <w:hyperlink r:id="rId7" w:history="1">
+      <w:hyperlink r:id="rId9" w:history="1">
         <w:r>
           <w:rPr>
             <w:rStyle w:val="Hyperlink"/>
@@ -148,7 +179,7 @@
       </w:r>
     </w:p>
     <w:p>
-      <w:hyperlink r:id="rId8" w:history="1">
+      <w:hyperlink r:id="rId10" w:history="1">
         <w:r>
           <w:rPr>
             <w:rStyle w:val="Hyperlink"/>
@@ -163,7 +194,7 @@
       </w:r>
     </w:p>
     <w:p>
-      <w:hyperlink r:id="rId9" w:history="1">
+      <w:hyperlink r:id="rId11" w:history="1">
         <w:r>
           <w:rPr>
             <w:rStyle w:val="Hyperlink"/>
@@ -173,7 +204,7 @@
       </w:hyperlink>
     </w:p>
     <w:p>
-      <w:hyperlink r:id="rId10" w:history="1">
+      <w:hyperlink r:id="rId12" w:history="1">
         <w:r>
           <w:rPr>
             <w:rStyle w:val="Hyperlink"/>
@@ -183,7 +214,7 @@
       </w:hyperlink>
     </w:p>
     <w:p>
-      <w:hyperlink r:id="rId11" w:history="1">
+      <w:hyperlink r:id="rId13" w:history="1">
         <w:r>
           <w:rPr>
             <w:rStyle w:val="Hyperlink"/>
@@ -193,7 +224,7 @@
       </w:hyperlink>
     </w:p>
     <w:p>
-      <w:hyperlink r:id="rId12" w:history="1">
+      <w:hyperlink r:id="rId14" w:history="1">
         <w:r>
           <w:rPr>
             <w:rStyle w:val="Hyperlink"/>
@@ -203,7 +234,7 @@
       </w:hyperlink>
     </w:p>
     <w:p>
-      <w:hyperlink r:id="rId13" w:history="1">
+      <w:hyperlink r:id="rId15" w:history="1">
         <w:r>
           <w:rPr>
             <w:rStyle w:val="Hyperlink"/>
@@ -213,7 +244,7 @@
       </w:hyperlink>
     </w:p>
     <w:p>
-      <w:hyperlink r:id="rId14" w:history="1">
+      <w:hyperlink r:id="rId16" w:history="1">
         <w:r>
           <w:rPr>
             <w:rStyle w:val="Hyperlink"/>
@@ -229,7 +260,7 @@
       </w:r>
     </w:p>
     <w:p>
-      <w:hyperlink r:id="rId15" w:history="1">
+      <w:hyperlink r:id="rId17" w:history="1">
         <w:r>
           <w:rPr>
             <w:rStyle w:val="Hyperlink"/>
@@ -239,7 +270,7 @@
       </w:hyperlink>
     </w:p>
     <w:p>
-      <w:hyperlink r:id="rId16" w:history="1">
+      <w:hyperlink r:id="rId18" w:history="1">
         <w:r>
           <w:rPr>
             <w:rStyle w:val="Hyperlink"/>
@@ -249,7 +280,7 @@
       </w:hyperlink>
     </w:p>
     <w:p>
-      <w:hyperlink r:id="rId17" w:history="1">
+      <w:hyperlink r:id="rId19" w:history="1">
         <w:r>
           <w:rPr>
             <w:rStyle w:val="Hyperlink"/>
@@ -259,7 +290,7 @@
       </w:hyperlink>
     </w:p>
     <w:p>
-      <w:hyperlink r:id="rId18" w:history="1">
+      <w:hyperlink r:id="rId20" w:history="1">
         <w:r>
           <w:rPr>
             <w:rStyle w:val="Hyperlink"/>
@@ -269,7 +300,7 @@
       </w:hyperlink>
     </w:p>
     <w:p>
-      <w:hyperlink r:id="rId19" w:anchor="restful" w:history="1">
+      <w:hyperlink r:id="rId21" w:anchor="restful" w:history="1">
         <w:r>
           <w:rPr>
             <w:rStyle w:val="Hyperlink"/>
@@ -279,7 +310,7 @@
       </w:hyperlink>
     </w:p>
     <w:p>
-      <w:hyperlink r:id="rId20" w:history="1">
+      <w:hyperlink r:id="rId22" w:history="1">
         <w:r>
           <w:rPr>
             <w:rStyle w:val="Hyperlink"/>
@@ -289,7 +320,7 @@
       </w:hyperlink>
     </w:p>
     <w:p>
-      <w:hyperlink r:id="rId21" w:history="1">
+      <w:hyperlink r:id="rId23" w:history="1">
         <w:r>
           <w:rPr>
             <w:rStyle w:val="Hyperlink"/>
@@ -299,7 +330,7 @@
       </w:hyperlink>
     </w:p>
     <w:p>
-      <w:hyperlink r:id="rId22" w:history="1">
+      <w:hyperlink r:id="rId24" w:history="1">
         <w:r>
           <w:rPr>
             <w:rStyle w:val="Hyperlink"/>
@@ -309,7 +340,7 @@
       </w:hyperlink>
     </w:p>
     <w:p>
-      <w:hyperlink r:id="rId23" w:history="1">
+      <w:hyperlink r:id="rId25" w:history="1">
         <w:r>
           <w:rPr>
             <w:rStyle w:val="Hyperlink"/>
@@ -319,7 +350,7 @@
       </w:hyperlink>
     </w:p>
     <w:p>
-      <w:hyperlink r:id="rId24" w:history="1">
+      <w:hyperlink r:id="rId26" w:history="1">
         <w:r>
           <w:rPr>
             <w:rStyle w:val="Hyperlink"/>
@@ -329,7 +360,7 @@
       </w:hyperlink>
     </w:p>
     <w:p>
-      <w:hyperlink r:id="rId25" w:history="1">
+      <w:hyperlink r:id="rId27" w:history="1">
         <w:r>
           <w:rPr>
             <w:rStyle w:val="Hyperlink"/>
@@ -339,7 +370,7 @@
       </w:hyperlink>
     </w:p>
     <w:p>
-      <w:hyperlink r:id="rId26" w:history="1">
+      <w:hyperlink r:id="rId28" w:history="1">
         <w:r>
           <w:rPr>
             <w:rStyle w:val="Hyperlink"/>
@@ -349,7 +380,7 @@
       </w:hyperlink>
     </w:p>
     <w:p>
-      <w:hyperlink r:id="rId27" w:history="1">
+      <w:hyperlink r:id="rId29" w:history="1">
         <w:r>
           <w:rPr>
             <w:rStyle w:val="Hyperlink"/>
@@ -365,7 +396,7 @@
       </w:r>
     </w:p>
     <w:p>
-      <w:hyperlink r:id="rId28" w:history="1">
+      <w:hyperlink r:id="rId30" w:history="1">
         <w:r>
           <w:rPr>
             <w:rStyle w:val="Hyperlink"/>
@@ -380,7 +411,7 @@
       </w:r>
     </w:p>
     <w:p>
-      <w:hyperlink r:id="rId29" w:history="1">
+      <w:hyperlink r:id="rId31" w:history="1">
         <w:r>
           <w:rPr>
             <w:rStyle w:val="Hyperlink"/>
@@ -395,7 +426,7 @@
       </w:r>
     </w:p>
     <w:p>
-      <w:hyperlink r:id="rId30" w:history="1">
+      <w:hyperlink r:id="rId32" w:history="1">
         <w:r>
           <w:rPr>
             <w:rStyle w:val="Hyperlink"/>
@@ -410,7 +441,7 @@
       </w:r>
     </w:p>
     <w:p>
-      <w:hyperlink r:id="rId31" w:history="1">
+      <w:hyperlink r:id="rId33" w:history="1">
         <w:r>
           <w:rPr>
             <w:rStyle w:val="Hyperlink"/>
@@ -425,7 +456,7 @@
       </w:r>
     </w:p>
     <w:p>
-      <w:hyperlink r:id="rId32" w:history="1">
+      <w:hyperlink r:id="rId34" w:history="1">
         <w:r>
           <w:rPr>
             <w:rStyle w:val="Hyperlink"/>
@@ -435,7 +466,7 @@
       </w:hyperlink>
     </w:p>
     <w:p>
-      <w:hyperlink r:id="rId33" w:history="1">
+      <w:hyperlink r:id="rId35" w:history="1">
         <w:r>
           <w:rPr>
             <w:rStyle w:val="Hyperlink"/>
@@ -450,7 +481,7 @@
       </w:r>
     </w:p>
     <w:p>
-      <w:hyperlink r:id="rId34" w:history="1">
+      <w:hyperlink r:id="rId36" w:history="1">
         <w:r>
           <w:rPr>
             <w:rStyle w:val="Hyperlink"/>
@@ -460,7 +491,7 @@
       </w:hyperlink>
     </w:p>
     <w:p>
-      <w:hyperlink r:id="rId35" w:history="1">
+      <w:hyperlink r:id="rId37" w:history="1">
         <w:r>
           <w:rPr>
             <w:rStyle w:val="Hyperlink"/>
@@ -475,7 +506,7 @@
       </w:r>
     </w:p>
     <w:p>
-      <w:hyperlink r:id="rId36" w:history="1">
+      <w:hyperlink r:id="rId38" w:history="1">
         <w:r>
           <w:rPr>
             <w:rStyle w:val="Hyperlink"/>
@@ -485,7 +516,7 @@
       </w:hyperlink>
     </w:p>
     <w:p>
-      <w:hyperlink r:id="rId37" w:history="1">
+      <w:hyperlink r:id="rId39" w:history="1">
         <w:r>
           <w:rPr>
             <w:rStyle w:val="Hyperlink"/>
@@ -495,7 +526,7 @@
       </w:hyperlink>
     </w:p>
     <w:p>
-      <w:hyperlink r:id="rId38" w:history="1">
+      <w:hyperlink r:id="rId40" w:history="1">
         <w:r>
           <w:rPr>
             <w:rStyle w:val="Hyperlink"/>
@@ -505,7 +536,7 @@
       </w:hyperlink>
     </w:p>
     <w:p>
-      <w:hyperlink r:id="rId39" w:history="1">
+      <w:hyperlink r:id="rId41" w:history="1">
         <w:r>
           <w:rPr>
             <w:rStyle w:val="Hyperlink"/>
@@ -515,7 +546,7 @@
       </w:hyperlink>
     </w:p>
     <w:p>
-      <w:hyperlink r:id="rId40" w:history="1">
+      <w:hyperlink r:id="rId42" w:history="1">
         <w:r>
           <w:rPr>
             <w:rStyle w:val="Hyperlink"/>
@@ -525,7 +556,7 @@
       </w:hyperlink>
     </w:p>
     <w:p>
-      <w:hyperlink r:id="rId41" w:history="1">
+      <w:hyperlink r:id="rId43" w:history="1">
         <w:r>
           <w:rPr>
             <w:rStyle w:val="Hyperlink"/>
@@ -535,7 +566,7 @@
       </w:hyperlink>
     </w:p>
     <w:p>
-      <w:hyperlink r:id="rId42" w:history="1">
+      <w:hyperlink r:id="rId44" w:history="1">
         <w:r>
           <w:rPr>
             <w:rStyle w:val="Hyperlink"/>
@@ -545,7 +576,7 @@
       </w:hyperlink>
     </w:p>
     <w:p>
-      <w:hyperlink r:id="rId43" w:history="1">
+      <w:hyperlink r:id="rId45" w:history="1">
         <w:r>
           <w:rPr>
             <w:rStyle w:val="Hyperlink"/>
@@ -555,7 +586,7 @@
       </w:hyperlink>
     </w:p>
     <w:p>
-      <w:hyperlink r:id="rId44" w:history="1">
+      <w:hyperlink r:id="rId46" w:history="1">
         <w:r>
           <w:rPr>
             <w:rStyle w:val="Hyperlink"/>
@@ -565,7 +596,7 @@
       </w:hyperlink>
     </w:p>
     <w:p>
-      <w:hyperlink r:id="rId45" w:history="1">
+      <w:hyperlink r:id="rId47" w:history="1">
         <w:r>
           <w:rPr>
             <w:rStyle w:val="Hyperlink"/>
@@ -575,7 +606,7 @@
       </w:hyperlink>
     </w:p>
     <w:p>
-      <w:hyperlink r:id="rId46" w:history="1">
+      <w:hyperlink r:id="rId48" w:history="1">
         <w:r>
           <w:rPr>
             <w:rStyle w:val="Hyperlink"/>
@@ -585,7 +616,7 @@
       </w:hyperlink>
     </w:p>
     <w:p>
-      <w:hyperlink r:id="rId47" w:history="1">
+      <w:hyperlink r:id="rId49" w:history="1">
         <w:r>
           <w:rPr>
             <w:rStyle w:val="Hyperlink"/>
@@ -601,7 +632,7 @@
       </w:r>
     </w:p>
     <w:p>
-      <w:hyperlink r:id="rId48" w:history="1">
+      <w:hyperlink r:id="rId50" w:history="1">
         <w:r>
           <w:rPr>
             <w:rStyle w:val="Hyperlink"/>
@@ -613,11 +644,12 @@
     <w:p/>
     <w:p>
       <w:r>
+        <w:lastRenderedPageBreak/>
         <w:t>BSNL</w:t>
       </w:r>
     </w:p>
     <w:p>
-      <w:hyperlink r:id="rId49" w:history="1">
+      <w:hyperlink r:id="rId51" w:history="1">
         <w:r>
           <w:rPr>
             <w:rStyle w:val="Hyperlink"/>
@@ -627,7 +659,7 @@
       </w:hyperlink>
     </w:p>
     <w:p>
-      <w:hyperlink r:id="rId50" w:history="1">
+      <w:hyperlink r:id="rId52" w:history="1">
         <w:r>
           <w:rPr>
             <w:rStyle w:val="Hyperlink"/>
@@ -642,7 +674,7 @@
       </w:r>
     </w:p>
     <w:p>
-      <w:hyperlink r:id="rId51" w:history="1">
+      <w:hyperlink r:id="rId53" w:history="1">
         <w:r>
           <w:rPr>
             <w:rStyle w:val="Hyperlink"/>
@@ -652,7 +684,7 @@
       </w:hyperlink>
     </w:p>
     <w:p>
-      <w:hyperlink r:id="rId52" w:history="1">
+      <w:hyperlink r:id="rId54" w:history="1">
         <w:r>
           <w:rPr>
             <w:rStyle w:val="Hyperlink"/>
@@ -663,200 +695,200 @@
     </w:p>
     <w:p>
       <w:r>
+        <w:t>Git</w:t>
+      </w:r>
+    </w:p>
+    <w:p>
+      <w:hyperlink r:id="rId55" w:history="1">
+        <w:r>
+          <w:rPr>
+            <w:rStyle w:val="Hyperlink"/>
+          </w:rPr>
+          <w:t>https://git-scm.com/docs/git-pull</w:t>
+        </w:r>
+      </w:hyperlink>
+    </w:p>
+    <w:p>
+      <w:hyperlink r:id="rId56" w:history="1">
+        <w:r>
+          <w:rPr>
+            <w:rStyle w:val="Hyperlink"/>
+          </w:rPr>
+          <w:t>https://docs.microsoft.com/en-us/azure/devops/repos/git/pulling?view=azure-devops&amp;tabs=visual-studio&amp;viewFallbackFrom=vsts</w:t>
+        </w:r>
+      </w:hyperlink>
+    </w:p>
+    <w:p>
+      <w:r>
+        <w:t>Entity Framework</w:t>
+      </w:r>
+    </w:p>
+    <w:p>
+      <w:hyperlink r:id="rId57" w:history="1">
+        <w:r>
+          <w:rPr>
+            <w:rStyle w:val="Hyperlink"/>
+          </w:rPr>
+          <w:t>https://docs.microsoft.com/en-us/ef/ef6/index</w:t>
+        </w:r>
+      </w:hyperlink>
+    </w:p>
+    <w:p>
+      <w:hyperlink r:id="rId58" w:history="1">
+        <w:r>
+          <w:rPr>
+            <w:rStyle w:val="Hyperlink"/>
+          </w:rPr>
+          <w:t>https://docs.microsoft.com/en-us/ef/ef6/index?redirectedfrom=MSDN</w:t>
+        </w:r>
+      </w:hyperlink>
+    </w:p>
+    <w:p>
+      <w:hyperlink r:id="rId59" w:history="1">
+        <w:r>
+          <w:rPr>
+            <w:rStyle w:val="Hyperlink"/>
+          </w:rPr>
+          <w:t>https://docs.microsoft.com/en-us/ef/core/get-started/?tabs=netcore-cli</w:t>
+        </w:r>
+      </w:hyperlink>
+    </w:p>
+    <w:p>
+      <w:hyperlink r:id="rId60" w:history="1">
+        <w:r>
+          <w:rPr>
+            <w:rStyle w:val="Hyperlink"/>
+          </w:rPr>
+          <w:t>https://social.msdn.microsoft.com/Search/en-US?query=repository&amp;pgArea=header&amp;Refinement=95&amp;ac=4</w:t>
+        </w:r>
+      </w:hyperlink>
+    </w:p>
+    <w:p>
+      <w:r>
+        <w:t>Sqoop</w:t>
+      </w:r>
+    </w:p>
+    <w:p>
+      <w:hyperlink r:id="rId61" w:history="1">
+        <w:r>
+          <w:rPr>
+            <w:rStyle w:val="Hyperlink"/>
+          </w:rPr>
+          <w:t>https://data-flair.training/blogs/sqoop-import/</w:t>
+        </w:r>
+      </w:hyperlink>
+    </w:p>
+    <w:p>
+      <w:hyperlink r:id="rId62" w:history="1">
+        <w:r>
+          <w:rPr>
+            <w:rStyle w:val="Hyperlink"/>
+          </w:rPr>
+          <w:t>https://www.wikitechy.com/tutorials/sqoop/sqoop-installation</w:t>
+        </w:r>
+      </w:hyperlink>
+    </w:p>
+    <w:p>
+      <w:hyperlink r:id="rId63" w:history="1">
+        <w:r>
+          <w:rPr>
+            <w:rStyle w:val="Hyperlink"/>
+          </w:rPr>
+          <w:t>https://ambari.apache.org/1.2.0/installing-hadoop-using-ambari/content/ambari-chap2-3.html</w:t>
+        </w:r>
+      </w:hyperlink>
+    </w:p>
+    <w:p>
+      <w:r>
+        <w:t>Swagger</w:t>
+      </w:r>
+    </w:p>
+    <w:p>
+      <w:hyperlink r:id="rId64" w:history="1">
+        <w:r>
+          <w:rPr>
+            <w:rStyle w:val="Hyperlink"/>
+          </w:rPr>
+          <w:t>https://www.youtube.com/watch?v=Kc8ijrKq2kM</w:t>
+        </w:r>
+      </w:hyperlink>
+    </w:p>
+    <w:p/>
+    <w:p>
+      <w:r>
+        <w:t>Azure</w:t>
+      </w:r>
+    </w:p>
+    <w:p>
+      <w:hyperlink r:id="rId65" w:history="1">
+        <w:r>
+          <w:rPr>
+            <w:rStyle w:val="Hyperlink"/>
+          </w:rPr>
+          <w:t>https://azure.microsoft.com/en-us/free/free-account-students-faq/</w:t>
+        </w:r>
+      </w:hyperlink>
+    </w:p>
+    <w:p>
+      <w:r>
+        <w:t>Web API</w:t>
+      </w:r>
+    </w:p>
+    <w:p>
+      <w:hyperlink r:id="rId66" w:history="1">
+        <w:r>
+          <w:rPr>
+            <w:rStyle w:val="Hyperlink"/>
+          </w:rPr>
+          <w:t>https://docs.microsoft.com/en-us/aspnet/core/web-api/?view=aspnetcore-2.2</w:t>
+        </w:r>
+      </w:hyperlink>
+    </w:p>
+    <w:p/>
+    <w:p>
+      <w:r>
         <w:lastRenderedPageBreak/>
-        <w:t>Git</w:t>
-      </w:r>
-    </w:p>
-    <w:p>
-      <w:hyperlink r:id="rId53" w:history="1">
-        <w:r>
-          <w:rPr>
-            <w:rStyle w:val="Hyperlink"/>
-          </w:rPr>
-          <w:t>https://git-scm.com/docs/git-pull</w:t>
-        </w:r>
-      </w:hyperlink>
-    </w:p>
-    <w:p>
-      <w:hyperlink r:id="rId54" w:history="1">
-        <w:r>
-          <w:rPr>
-            <w:rStyle w:val="Hyperlink"/>
-          </w:rPr>
-          <w:t>https://docs.microsoft.com/en-us/azure/devops/repos/git/pulling?view=azure-devops&amp;tabs=visual-studio&amp;viewFallbackFrom=vsts</w:t>
-        </w:r>
-      </w:hyperlink>
-    </w:p>
-    <w:p>
-      <w:r>
-        <w:t>Entity Framework</w:t>
-      </w:r>
-    </w:p>
-    <w:p>
-      <w:hyperlink r:id="rId55" w:history="1">
-        <w:r>
-          <w:rPr>
-            <w:rStyle w:val="Hyperlink"/>
-          </w:rPr>
-          <w:t>https://docs.microsoft.com/en-us/ef/ef6/index</w:t>
-        </w:r>
-      </w:hyperlink>
-    </w:p>
-    <w:p>
-      <w:hyperlink r:id="rId56" w:history="1">
-        <w:r>
-          <w:rPr>
-            <w:rStyle w:val="Hyperlink"/>
-          </w:rPr>
-          <w:t>https://docs.microsoft.com/en-us/ef/ef6/index?redirectedfrom=MSDN</w:t>
-        </w:r>
-      </w:hyperlink>
-    </w:p>
-    <w:p>
-      <w:hyperlink r:id="rId57" w:history="1">
-        <w:r>
-          <w:rPr>
-            <w:rStyle w:val="Hyperlink"/>
-          </w:rPr>
-          <w:t>https://docs.microsoft.com/en-us/ef/core/get-started/?tabs=netcore-cli</w:t>
-        </w:r>
-      </w:hyperlink>
-    </w:p>
-    <w:p>
-      <w:hyperlink r:id="rId58" w:history="1">
-        <w:r>
-          <w:rPr>
-            <w:rStyle w:val="Hyperlink"/>
-          </w:rPr>
-          <w:t>https://social.msdn.microsoft.com/Search/en-US?query=repository&amp;pgArea=header&amp;Refinement=95&amp;ac=4</w:t>
-        </w:r>
-      </w:hyperlink>
-    </w:p>
-    <w:p>
-      <w:r>
-        <w:t>Sqoop</w:t>
-      </w:r>
-    </w:p>
-    <w:p>
-      <w:hyperlink r:id="rId59" w:history="1">
-        <w:r>
-          <w:rPr>
-            <w:rStyle w:val="Hyperlink"/>
-          </w:rPr>
-          <w:t>https://data-flair.training/blogs/sqoop-import/</w:t>
-        </w:r>
-      </w:hyperlink>
-    </w:p>
-    <w:p>
-      <w:hyperlink r:id="rId60" w:history="1">
-        <w:r>
-          <w:rPr>
-            <w:rStyle w:val="Hyperlink"/>
-          </w:rPr>
-          <w:t>https://www.wikitechy.com/tutorials/sqoop/sqoop-installation</w:t>
-        </w:r>
-      </w:hyperlink>
-    </w:p>
-    <w:p>
-      <w:hyperlink r:id="rId61" w:history="1">
-        <w:r>
-          <w:rPr>
-            <w:rStyle w:val="Hyperlink"/>
-          </w:rPr>
-          <w:t>https://ambari.apache.org/1.2.0/installing-hadoop-using-ambari/content/ambari-chap2-3.html</w:t>
-        </w:r>
-      </w:hyperlink>
-    </w:p>
-    <w:p>
-      <w:r>
-        <w:t>Swagger</w:t>
-      </w:r>
-    </w:p>
-    <w:p>
-      <w:hyperlink r:id="rId62" w:history="1">
-        <w:r>
-          <w:rPr>
-            <w:rStyle w:val="Hyperlink"/>
-          </w:rPr>
-          <w:t>https://www.youtube.com/watch?v=Kc8ijrKq2kM</w:t>
+        <w:t>Angular</w:t>
+      </w:r>
+    </w:p>
+    <w:p>
+      <w:hyperlink r:id="rId67" w:history="1">
+        <w:r>
+          <w:rPr>
+            <w:rStyle w:val="Hyperlink"/>
+          </w:rPr>
+          <w:t>https://v2.angular.io/docs/ts/latest/guide/webpack.html</w:t>
+        </w:r>
+      </w:hyperlink>
+    </w:p>
+    <w:p>
+      <w:hyperlink r:id="rId68" w:history="1">
+        <w:r>
+          <w:rPr>
+            <w:rStyle w:val="Hyperlink"/>
+          </w:rPr>
+          <w:t>https://github.com/gopinav/Angular-2-Tutorials/blob/master/Angular-2-Final-Template/typings.json</w:t>
+        </w:r>
+      </w:hyperlink>
+    </w:p>
+    <w:p>
+      <w:hyperlink r:id="rId69" w:history="1">
+        <w:r>
+          <w:rPr>
+            <w:rStyle w:val="Hyperlink"/>
+          </w:rPr>
+          <w:t>https://www.tektutorialshub.com/angular/angular-systemjs-how-to-create-application/</w:t>
         </w:r>
       </w:hyperlink>
     </w:p>
     <w:p/>
     <w:p>
       <w:r>
-        <w:t>Azure</w:t>
-      </w:r>
-    </w:p>
-    <w:p>
-      <w:hyperlink r:id="rId63" w:history="1">
-        <w:r>
-          <w:rPr>
-            <w:rStyle w:val="Hyperlink"/>
-          </w:rPr>
-          <w:t>https://azure.microsoft.com/en-us/free/free-account-students-faq/</w:t>
-        </w:r>
-      </w:hyperlink>
-    </w:p>
-    <w:p>
-      <w:r>
-        <w:t>Web API</w:t>
-      </w:r>
-    </w:p>
-    <w:p>
-      <w:hyperlink r:id="rId64" w:history="1">
-        <w:r>
-          <w:rPr>
-            <w:rStyle w:val="Hyperlink"/>
-          </w:rPr>
-          <w:t>https://docs.microsoft.com/en-us/aspnet/core/web-api/?view=aspnetcore-2.2</w:t>
-        </w:r>
-      </w:hyperlink>
-    </w:p>
-    <w:p/>
-    <w:p>
-      <w:r>
-        <w:t>Angular</w:t>
-      </w:r>
-    </w:p>
-    <w:p>
-      <w:hyperlink r:id="rId65" w:history="1">
-        <w:r>
-          <w:rPr>
-            <w:rStyle w:val="Hyperlink"/>
-          </w:rPr>
-          <w:t>https://v2.angular.io/docs/ts/latest/guide/webpack.html</w:t>
-        </w:r>
-      </w:hyperlink>
-    </w:p>
-    <w:p>
-      <w:hyperlink r:id="rId66" w:history="1">
-        <w:r>
-          <w:rPr>
-            <w:rStyle w:val="Hyperlink"/>
-          </w:rPr>
-          <w:t>https://github.com/gopinav/Angular-2-Tutorials/blob/master/Angular-2-Final-Template/typings.json</w:t>
-        </w:r>
-      </w:hyperlink>
-    </w:p>
-    <w:p>
-      <w:hyperlink r:id="rId67" w:history="1">
-        <w:r>
-          <w:rPr>
-            <w:rStyle w:val="Hyperlink"/>
-          </w:rPr>
-          <w:t>https://www.tektutorialshub.com/angular/angular-systemjs-how-to-create-application/</w:t>
-        </w:r>
-      </w:hyperlink>
-    </w:p>
-    <w:p/>
-    <w:p>
-      <w:r>
         <w:t>Basecom</w:t>
       </w:r>
     </w:p>
     <w:p>
-      <w:hyperlink r:id="rId68" w:history="1">
+      <w:hyperlink r:id="rId70" w:history="1">
         <w:r>
           <w:rPr>
             <w:rStyle w:val="Hyperlink"/>
@@ -871,7 +903,7 @@
       </w:r>
     </w:p>
     <w:p>
-      <w:hyperlink r:id="rId69" w:history="1">
+      <w:hyperlink r:id="rId71" w:history="1">
         <w:r>
           <w:rPr>
             <w:rStyle w:val="Hyperlink"/>
@@ -886,7 +918,7 @@
       </w:r>
     </w:p>
     <w:p>
-      <w:hyperlink r:id="rId70" w:history="1">
+      <w:hyperlink r:id="rId72" w:history="1">
         <w:r>
           <w:rPr>
             <w:rStyle w:val="Hyperlink"/>
@@ -896,7 +928,7 @@
       </w:hyperlink>
     </w:p>
     <w:p>
-      <w:hyperlink r:id="rId71" w:history="1">
+      <w:hyperlink r:id="rId73" w:history="1">
         <w:r>
           <w:rPr>
             <w:rStyle w:val="Hyperlink"/>
@@ -906,7 +938,7 @@
       </w:hyperlink>
     </w:p>
     <w:p>
-      <w:hyperlink r:id="rId72" w:history="1">
+      <w:hyperlink r:id="rId74" w:history="1">
         <w:r>
           <w:rPr>
             <w:rStyle w:val="Hyperlink"/>
@@ -916,7 +948,7 @@
       </w:hyperlink>
     </w:p>
     <w:p>
-      <w:hyperlink r:id="rId73" w:history="1">
+      <w:hyperlink r:id="rId75" w:history="1">
         <w:r>
           <w:rPr>
             <w:rStyle w:val="Hyperlink"/>
@@ -931,7 +963,7 @@
       </w:r>
     </w:p>
     <w:p>
-      <w:hyperlink r:id="rId74" w:history="1">
+      <w:hyperlink r:id="rId76" w:history="1">
         <w:r>
           <w:rPr>
             <w:rStyle w:val="Hyperlink"/>
@@ -951,7 +983,7 @@
           <w:lang w:eastAsia="en-IN"/>
         </w:rPr>
       </w:pPr>
-      <w:hyperlink r:id="rId75" w:tgtFrame="_blank" w:history="1">
+      <w:hyperlink r:id="rId77" w:tgtFrame="_blank" w:history="1">
         <w:r>
           <w:rPr>
             <w:rFonts w:ascii="Arial" w:eastAsia="Times New Roman" w:hAnsi="Arial" w:cs="Arial"/>
@@ -1061,7 +1093,7 @@
         </w:rPr>
         <w:t>Email ID: </w:t>
       </w:r>
-      <w:hyperlink r:id="rId76" w:tgtFrame="_blank" w:history="1">
+      <w:hyperlink r:id="rId78" w:tgtFrame="_blank" w:history="1">
         <w:r>
           <w:rPr>
             <w:rFonts w:ascii="Arial" w:eastAsia="Times New Roman" w:hAnsi="Arial" w:cs="Arial"/>

</xml_diff>

<commit_message>
Updated Files Links and Questions
</commit_message>
<xml_diff>
--- a/Links.docx
+++ b/Links.docx
@@ -38,7 +38,15 @@
         <w:t>Basic</w:t>
       </w:r>
       <w:r>
-        <w:t>: Generic, Collection, Interface, Abstract Class, Func, Predicate, Delegate, Event</w:t>
+        <w:t xml:space="preserve">: Generic, Collection, Interface, Abstract Class, </w:t>
+      </w:r>
+      <w:proofErr w:type="spellStart"/>
+      <w:r>
+        <w:t>Func</w:t>
+      </w:r>
+      <w:proofErr w:type="spellEnd"/>
+      <w:r>
+        <w:t>, Predicate, Delegate, Event</w:t>
       </w:r>
     </w:p>
     <w:p>
@@ -69,9 +77,11 @@
           <w:numId w:val="1"/>
         </w:numPr>
       </w:pPr>
+      <w:proofErr w:type="spellStart"/>
       <w:r>
         <w:t>Var</w:t>
       </w:r>
+      <w:proofErr w:type="spellEnd"/>
     </w:p>
     <w:p>
       <w:pPr>
@@ -436,8 +446,13 @@
       </w:hyperlink>
     </w:p>
     <w:p>
-      <w:r>
-        <w:t>Async await</w:t>
+      <w:proofErr w:type="spellStart"/>
+      <w:r>
+        <w:t>Async</w:t>
+      </w:r>
+      <w:proofErr w:type="spellEnd"/>
+      <w:r>
+        <w:t xml:space="preserve"> await</w:t>
       </w:r>
     </w:p>
     <w:p>
@@ -627,9 +642,11 @@
     </w:p>
     <w:p/>
     <w:p>
+      <w:proofErr w:type="spellStart"/>
       <w:r>
         <w:t>Pluralsight</w:t>
       </w:r>
+      <w:proofErr w:type="spellEnd"/>
     </w:p>
     <w:p>
       <w:hyperlink r:id="rId50" w:history="1">
@@ -764,9 +781,11 @@
       </w:hyperlink>
     </w:p>
     <w:p>
+      <w:proofErr w:type="spellStart"/>
       <w:r>
         <w:t>Sqoop</w:t>
       </w:r>
+      <w:proofErr w:type="spellEnd"/>
     </w:p>
     <w:p>
       <w:hyperlink r:id="rId61" w:history="1">
@@ -883,9 +902,11 @@
     </w:p>
     <w:p/>
     <w:p>
+      <w:proofErr w:type="spellStart"/>
       <w:r>
         <w:t>Basecom</w:t>
       </w:r>
+      <w:proofErr w:type="spellEnd"/>
     </w:p>
     <w:p>
       <w:hyperlink r:id="rId70" w:history="1">
@@ -958,8 +979,13 @@
       </w:hyperlink>
     </w:p>
     <w:p>
-      <w:r>
-        <w:t>Accion Learning</w:t>
+      <w:proofErr w:type="spellStart"/>
+      <w:r>
+        <w:t>Accion</w:t>
+      </w:r>
+      <w:proofErr w:type="spellEnd"/>
+      <w:r>
+        <w:t xml:space="preserve"> Learning</w:t>
       </w:r>
     </w:p>
     <w:p>
@@ -1024,6 +1050,7 @@
         </w:rPr>
         <w:br/>
       </w:r>
+      <w:proofErr w:type="spellStart"/>
       <w:r>
         <w:rPr>
           <w:rFonts w:ascii="Arial" w:eastAsia="Times New Roman" w:hAnsi="Arial" w:cs="Arial"/>
@@ -1033,6 +1060,7 @@
         </w:rPr>
         <w:t>Pluralsight</w:t>
       </w:r>
+      <w:proofErr w:type="spellEnd"/>
     </w:p>
     <w:p>
       <w:pPr>
@@ -1065,6 +1093,7 @@
         </w:rPr>
         <w:br/>
       </w:r>
+      <w:proofErr w:type="spellStart"/>
       <w:r>
         <w:rPr>
           <w:rFonts w:ascii="Arial" w:eastAsia="Times New Roman" w:hAnsi="Arial" w:cs="Arial"/>
@@ -1072,7 +1101,17 @@
           <w:sz w:val="20"/>
           <w:lang w:eastAsia="en-IN"/>
         </w:rPr>
-        <w:t>Goto: accionlearning.udemy.com </w:t>
+        <w:t>Goto</w:t>
+      </w:r>
+      <w:proofErr w:type="spellEnd"/>
+      <w:r>
+        <w:rPr>
+          <w:rFonts w:ascii="Arial" w:eastAsia="Times New Roman" w:hAnsi="Arial" w:cs="Arial"/>
+          <w:color w:val="263238"/>
+          <w:sz w:val="20"/>
+          <w:lang w:eastAsia="en-IN"/>
+        </w:rPr>
+        <w:t>: accionlearning.udemy.com </w:t>
       </w:r>
       <w:r>
         <w:rPr>
@@ -1131,10 +1170,129 @@
           <w:sz w:val="20"/>
           <w:lang w:eastAsia="en-IN"/>
         </w:rPr>
-        <w:t>Password:  AccionLearning!@#</w:t>
+        <w:t>Password:  </w:t>
+      </w:r>
+      <w:proofErr w:type="spellStart"/>
+      <w:r>
+        <w:rPr>
+          <w:rFonts w:ascii="Arial" w:eastAsia="Times New Roman" w:hAnsi="Arial" w:cs="Arial"/>
+          <w:color w:val="263238"/>
+          <w:sz w:val="20"/>
+          <w:lang w:eastAsia="en-IN"/>
+        </w:rPr>
+        <w:t>AccionLearning</w:t>
+      </w:r>
+      <w:proofErr w:type="spellEnd"/>
+      <w:r>
+        <w:rPr>
+          <w:rFonts w:ascii="Arial" w:eastAsia="Times New Roman" w:hAnsi="Arial" w:cs="Arial"/>
+          <w:color w:val="263238"/>
+          <w:sz w:val="20"/>
+          <w:lang w:eastAsia="en-IN"/>
+        </w:rPr>
+        <w:t>!@#</w:t>
       </w:r>
     </w:p>
     <w:p/>
+    <w:p>
+      <w:proofErr w:type="spellStart"/>
+      <w:r>
+        <w:t>Wifi</w:t>
+      </w:r>
+      <w:proofErr w:type="spellEnd"/>
+      <w:r>
+        <w:t xml:space="preserve">: </w:t>
+      </w:r>
+      <w:r>
+        <w:t>P@v!1!0n</w:t>
+      </w:r>
+    </w:p>
+    <w:p>
+      <w:proofErr w:type="spellStart"/>
+      <w:r>
+        <w:t>PFNo</w:t>
+      </w:r>
+      <w:proofErr w:type="spellEnd"/>
+      <w:r>
+        <w:t>: 101187547014</w:t>
+      </w:r>
+    </w:p>
+    <w:p>
+      <w:r>
+        <w:t>HASEHV&amp;$@705</w:t>
+      </w:r>
+    </w:p>
+    <w:p>
+      <w:proofErr w:type="spellStart"/>
+      <w:r>
+        <w:t>PFNo</w:t>
+      </w:r>
+      <w:proofErr w:type="spellEnd"/>
+      <w:r>
+        <w:t xml:space="preserve">:  </w:t>
+      </w:r>
+      <w:r>
+        <w:t>100567110358</w:t>
+      </w:r>
+    </w:p>
+    <w:p>
+      <w:r>
+        <w:t>Rohitisha@27</w:t>
+      </w:r>
+    </w:p>
+    <w:p>
+      <w:r>
+        <w:t>PF No PY/BOM/61059/010997</w:t>
+      </w:r>
+    </w:p>
+    <w:p>
+      <w:proofErr w:type="spellStart"/>
+      <w:proofErr w:type="gramStart"/>
+      <w:r>
+        <w:lastRenderedPageBreak/>
+        <w:t>adhar</w:t>
+      </w:r>
+      <w:proofErr w:type="spellEnd"/>
+      <w:proofErr w:type="gramEnd"/>
+      <w:r>
+        <w:t>: 211655661912</w:t>
+      </w:r>
+    </w:p>
+    <w:p>
+      <w:r>
+        <w:t>Passport</w:t>
+      </w:r>
+    </w:p>
+    <w:p>
+      <w:r>
+        <w:t>J6422228</w:t>
+      </w:r>
+    </w:p>
+    <w:p>
+      <w:r>
+        <w:t>Issue: 26-03-2012</w:t>
+      </w:r>
+    </w:p>
+    <w:p>
+      <w:r>
+        <w:t>Exp: 25-03-2022</w:t>
+      </w:r>
+    </w:p>
+    <w:p>
+      <w:r>
+        <w:t>NEWYORK</w:t>
+      </w:r>
+    </w:p>
+    <w:p>
+      <w:r>
+        <w:t>File: USANG0542612</w:t>
+      </w:r>
+    </w:p>
+    <w:p>
+      <w:r>
+        <w:t>https://services.gst.gov.in/services/login</w:t>
+      </w:r>
+    </w:p>
     <w:p/>
     <w:p/>
     <w:p/>

</xml_diff>

<commit_message>
Added more links and file on 07 Jan
</commit_message>
<xml_diff>
--- a/Links.docx
+++ b/Links.docx
@@ -263,6 +263,46 @@
         </w:r>
       </w:hyperlink>
     </w:p>
+    <w:p>
+      <w:r>
+        <w:t>Microservice Book PDF</w:t>
+      </w:r>
+    </w:p>
+    <w:p>
+      <w:hyperlink r:id="rId17" w:history="1">
+        <w:r>
+          <w:rPr>
+            <w:rStyle w:val="Hyperlink"/>
+          </w:rPr>
+          <w:t>https://aka.ms/microservicesebook</w:t>
+        </w:r>
+      </w:hyperlink>
+    </w:p>
+    <w:p>
+      <w:hyperlink r:id="rId18" w:history="1">
+        <w:r>
+          <w:rPr>
+            <w:rStyle w:val="Hyperlink"/>
+          </w:rPr>
+          <w:t>https://aka.ms/dockerlifecycleebook</w:t>
+        </w:r>
+      </w:hyperlink>
+    </w:p>
+    <w:p>
+      <w:r>
+        <w:t>Message Pattern:</w:t>
+      </w:r>
+    </w:p>
+    <w:p>
+      <w:hyperlink r:id="rId19" w:history="1">
+        <w:r>
+          <w:rPr>
+            <w:rStyle w:val="Hyperlink"/>
+          </w:rPr>
+          <w:t>https://www.enterpriseintegrationpatterns.com/</w:t>
+        </w:r>
+      </w:hyperlink>
+    </w:p>
     <w:p/>
     <w:p>
       <w:r>
@@ -270,7 +310,7 @@
       </w:r>
     </w:p>
     <w:p>
-      <w:hyperlink r:id="rId17" w:history="1">
+      <w:hyperlink r:id="rId20" w:history="1">
         <w:r>
           <w:rPr>
             <w:rStyle w:val="Hyperlink"/>
@@ -280,7 +320,7 @@
       </w:hyperlink>
     </w:p>
     <w:p>
-      <w:hyperlink r:id="rId18" w:history="1">
+      <w:hyperlink r:id="rId21" w:history="1">
         <w:r>
           <w:rPr>
             <w:rStyle w:val="Hyperlink"/>
@@ -290,7 +330,7 @@
       </w:hyperlink>
     </w:p>
     <w:p>
-      <w:hyperlink r:id="rId19" w:history="1">
+      <w:hyperlink r:id="rId22" w:history="1">
         <w:r>
           <w:rPr>
             <w:rStyle w:val="Hyperlink"/>
@@ -300,7 +340,7 @@
       </w:hyperlink>
     </w:p>
     <w:p>
-      <w:hyperlink r:id="rId20" w:history="1">
+      <w:hyperlink r:id="rId23" w:history="1">
         <w:r>
           <w:rPr>
             <w:rStyle w:val="Hyperlink"/>
@@ -310,7 +350,7 @@
       </w:hyperlink>
     </w:p>
     <w:p>
-      <w:hyperlink r:id="rId21" w:anchor="restful" w:history="1">
+      <w:hyperlink r:id="rId24" w:anchor="restful" w:history="1">
         <w:r>
           <w:rPr>
             <w:rStyle w:val="Hyperlink"/>
@@ -320,7 +360,7 @@
       </w:hyperlink>
     </w:p>
     <w:p>
-      <w:hyperlink r:id="rId22" w:history="1">
+      <w:hyperlink r:id="rId25" w:history="1">
         <w:r>
           <w:rPr>
             <w:rStyle w:val="Hyperlink"/>
@@ -330,7 +370,7 @@
       </w:hyperlink>
     </w:p>
     <w:p>
-      <w:hyperlink r:id="rId23" w:history="1">
+      <w:hyperlink r:id="rId26" w:history="1">
         <w:r>
           <w:rPr>
             <w:rStyle w:val="Hyperlink"/>
@@ -340,7 +380,7 @@
       </w:hyperlink>
     </w:p>
     <w:p>
-      <w:hyperlink r:id="rId24" w:history="1">
+      <w:hyperlink r:id="rId27" w:history="1">
         <w:r>
           <w:rPr>
             <w:rStyle w:val="Hyperlink"/>
@@ -350,7 +390,7 @@
       </w:hyperlink>
     </w:p>
     <w:p>
-      <w:hyperlink r:id="rId25" w:history="1">
+      <w:hyperlink r:id="rId28" w:history="1">
         <w:r>
           <w:rPr>
             <w:rStyle w:val="Hyperlink"/>
@@ -360,7 +400,7 @@
       </w:hyperlink>
     </w:p>
     <w:p>
-      <w:hyperlink r:id="rId26" w:history="1">
+      <w:hyperlink r:id="rId29" w:history="1">
         <w:r>
           <w:rPr>
             <w:rStyle w:val="Hyperlink"/>
@@ -370,7 +410,7 @@
       </w:hyperlink>
     </w:p>
     <w:p>
-      <w:hyperlink r:id="rId27" w:history="1">
+      <w:hyperlink r:id="rId30" w:history="1">
         <w:r>
           <w:rPr>
             <w:rStyle w:val="Hyperlink"/>
@@ -380,7 +420,7 @@
       </w:hyperlink>
     </w:p>
     <w:p>
-      <w:hyperlink r:id="rId28" w:history="1">
+      <w:hyperlink r:id="rId31" w:history="1">
         <w:r>
           <w:rPr>
             <w:rStyle w:val="Hyperlink"/>
@@ -390,7 +430,7 @@
       </w:hyperlink>
     </w:p>
     <w:p>
-      <w:hyperlink r:id="rId29" w:history="1">
+      <w:hyperlink r:id="rId32" w:history="1">
         <w:r>
           <w:rPr>
             <w:rStyle w:val="Hyperlink"/>
@@ -406,7 +446,7 @@
       </w:r>
     </w:p>
     <w:p>
-      <w:hyperlink r:id="rId30" w:history="1">
+      <w:hyperlink r:id="rId33" w:history="1">
         <w:r>
           <w:rPr>
             <w:rStyle w:val="Hyperlink"/>
@@ -421,7 +461,7 @@
       </w:r>
     </w:p>
     <w:p>
-      <w:hyperlink r:id="rId31" w:history="1">
+      <w:hyperlink r:id="rId34" w:history="1">
         <w:r>
           <w:rPr>
             <w:rStyle w:val="Hyperlink"/>
@@ -436,7 +476,7 @@
       </w:r>
     </w:p>
     <w:p>
-      <w:hyperlink r:id="rId32" w:history="1">
+      <w:hyperlink r:id="rId35" w:history="1">
         <w:r>
           <w:rPr>
             <w:rStyle w:val="Hyperlink"/>
@@ -456,7 +496,7 @@
       </w:r>
     </w:p>
     <w:p>
-      <w:hyperlink r:id="rId33" w:history="1">
+      <w:hyperlink r:id="rId36" w:history="1">
         <w:r>
           <w:rPr>
             <w:rStyle w:val="Hyperlink"/>
@@ -471,7 +511,7 @@
       </w:r>
     </w:p>
     <w:p>
-      <w:hyperlink r:id="rId34" w:history="1">
+      <w:hyperlink r:id="rId37" w:history="1">
         <w:r>
           <w:rPr>
             <w:rStyle w:val="Hyperlink"/>
@@ -481,7 +521,7 @@
       </w:hyperlink>
     </w:p>
     <w:p>
-      <w:hyperlink r:id="rId35" w:history="1">
+      <w:hyperlink r:id="rId38" w:history="1">
         <w:r>
           <w:rPr>
             <w:rStyle w:val="Hyperlink"/>
@@ -496,7 +536,7 @@
       </w:r>
     </w:p>
     <w:p>
-      <w:hyperlink r:id="rId36" w:history="1">
+      <w:hyperlink r:id="rId39" w:history="1">
         <w:r>
           <w:rPr>
             <w:rStyle w:val="Hyperlink"/>
@@ -506,7 +546,7 @@
       </w:hyperlink>
     </w:p>
     <w:p>
-      <w:hyperlink r:id="rId37" w:history="1">
+      <w:hyperlink r:id="rId40" w:history="1">
         <w:r>
           <w:rPr>
             <w:rStyle w:val="Hyperlink"/>
@@ -521,7 +561,7 @@
       </w:r>
     </w:p>
     <w:p>
-      <w:hyperlink r:id="rId38" w:history="1">
+      <w:hyperlink r:id="rId41" w:history="1">
         <w:r>
           <w:rPr>
             <w:rStyle w:val="Hyperlink"/>
@@ -531,7 +571,7 @@
       </w:hyperlink>
     </w:p>
     <w:p>
-      <w:hyperlink r:id="rId39" w:history="1">
+      <w:hyperlink r:id="rId42" w:history="1">
         <w:r>
           <w:rPr>
             <w:rStyle w:val="Hyperlink"/>
@@ -541,7 +581,7 @@
       </w:hyperlink>
     </w:p>
     <w:p>
-      <w:hyperlink r:id="rId40" w:history="1">
+      <w:hyperlink r:id="rId43" w:history="1">
         <w:r>
           <w:rPr>
             <w:rStyle w:val="Hyperlink"/>
@@ -551,7 +591,7 @@
       </w:hyperlink>
     </w:p>
     <w:p>
-      <w:hyperlink r:id="rId41" w:history="1">
+      <w:hyperlink r:id="rId44" w:history="1">
         <w:r>
           <w:rPr>
             <w:rStyle w:val="Hyperlink"/>
@@ -561,7 +601,7 @@
       </w:hyperlink>
     </w:p>
     <w:p>
-      <w:hyperlink r:id="rId42" w:history="1">
+      <w:hyperlink r:id="rId45" w:history="1">
         <w:r>
           <w:rPr>
             <w:rStyle w:val="Hyperlink"/>
@@ -571,7 +611,7 @@
       </w:hyperlink>
     </w:p>
     <w:p>
-      <w:hyperlink r:id="rId43" w:history="1">
+      <w:hyperlink r:id="rId46" w:history="1">
         <w:r>
           <w:rPr>
             <w:rStyle w:val="Hyperlink"/>
@@ -581,7 +621,7 @@
       </w:hyperlink>
     </w:p>
     <w:p>
-      <w:hyperlink r:id="rId44" w:history="1">
+      <w:hyperlink r:id="rId47" w:history="1">
         <w:r>
           <w:rPr>
             <w:rStyle w:val="Hyperlink"/>
@@ -591,7 +631,7 @@
       </w:hyperlink>
     </w:p>
     <w:p>
-      <w:hyperlink r:id="rId45" w:history="1">
+      <w:hyperlink r:id="rId48" w:history="1">
         <w:r>
           <w:rPr>
             <w:rStyle w:val="Hyperlink"/>
@@ -601,7 +641,7 @@
       </w:hyperlink>
     </w:p>
     <w:p>
-      <w:hyperlink r:id="rId46" w:history="1">
+      <w:hyperlink r:id="rId49" w:history="1">
         <w:r>
           <w:rPr>
             <w:rStyle w:val="Hyperlink"/>
@@ -611,7 +651,7 @@
       </w:hyperlink>
     </w:p>
     <w:p>
-      <w:hyperlink r:id="rId47" w:history="1">
+      <w:hyperlink r:id="rId50" w:history="1">
         <w:r>
           <w:rPr>
             <w:rStyle w:val="Hyperlink"/>
@@ -621,7 +661,7 @@
       </w:hyperlink>
     </w:p>
     <w:p>
-      <w:hyperlink r:id="rId48" w:history="1">
+      <w:hyperlink r:id="rId51" w:history="1">
         <w:r>
           <w:rPr>
             <w:rStyle w:val="Hyperlink"/>
@@ -631,7 +671,7 @@
       </w:hyperlink>
     </w:p>
     <w:p>
-      <w:hyperlink r:id="rId49" w:history="1">
+      <w:hyperlink r:id="rId52" w:history="1">
         <w:r>
           <w:rPr>
             <w:rStyle w:val="Hyperlink"/>
@@ -649,7 +689,7 @@
       <w:proofErr w:type="spellEnd"/>
     </w:p>
     <w:p>
-      <w:hyperlink r:id="rId50" w:history="1">
+      <w:hyperlink r:id="rId53" w:history="1">
         <w:r>
           <w:rPr>
             <w:rStyle w:val="Hyperlink"/>
@@ -661,12 +701,11 @@
     <w:p/>
     <w:p>
       <w:r>
-        <w:lastRenderedPageBreak/>
         <w:t>BSNL</w:t>
       </w:r>
     </w:p>
     <w:p>
-      <w:hyperlink r:id="rId51" w:history="1">
+      <w:hyperlink r:id="rId54" w:history="1">
         <w:r>
           <w:rPr>
             <w:rStyle w:val="Hyperlink"/>
@@ -676,7 +715,7 @@
       </w:hyperlink>
     </w:p>
     <w:p>
-      <w:hyperlink r:id="rId52" w:history="1">
+      <w:hyperlink r:id="rId55" w:history="1">
         <w:r>
           <w:rPr>
             <w:rStyle w:val="Hyperlink"/>
@@ -691,7 +730,7 @@
       </w:r>
     </w:p>
     <w:p>
-      <w:hyperlink r:id="rId53" w:history="1">
+      <w:hyperlink r:id="rId56" w:history="1">
         <w:r>
           <w:rPr>
             <w:rStyle w:val="Hyperlink"/>
@@ -701,7 +740,7 @@
       </w:hyperlink>
     </w:p>
     <w:p>
-      <w:hyperlink r:id="rId54" w:history="1">
+      <w:hyperlink r:id="rId57" w:history="1">
         <w:r>
           <w:rPr>
             <w:rStyle w:val="Hyperlink"/>
@@ -716,7 +755,7 @@
       </w:r>
     </w:p>
     <w:p>
-      <w:hyperlink r:id="rId55" w:history="1">
+      <w:hyperlink r:id="rId58" w:history="1">
         <w:r>
           <w:rPr>
             <w:rStyle w:val="Hyperlink"/>
@@ -726,7 +765,7 @@
       </w:hyperlink>
     </w:p>
     <w:p>
-      <w:hyperlink r:id="rId56" w:history="1">
+      <w:hyperlink r:id="rId59" w:history="1">
         <w:r>
           <w:rPr>
             <w:rStyle w:val="Hyperlink"/>
@@ -741,7 +780,7 @@
       </w:r>
     </w:p>
     <w:p>
-      <w:hyperlink r:id="rId57" w:history="1">
+      <w:hyperlink r:id="rId60" w:history="1">
         <w:r>
           <w:rPr>
             <w:rStyle w:val="Hyperlink"/>
@@ -751,7 +790,7 @@
       </w:hyperlink>
     </w:p>
     <w:p>
-      <w:hyperlink r:id="rId58" w:history="1">
+      <w:hyperlink r:id="rId61" w:history="1">
         <w:r>
           <w:rPr>
             <w:rStyle w:val="Hyperlink"/>
@@ -761,7 +800,7 @@
       </w:hyperlink>
     </w:p>
     <w:p>
-      <w:hyperlink r:id="rId59" w:history="1">
+      <w:hyperlink r:id="rId62" w:history="1">
         <w:r>
           <w:rPr>
             <w:rStyle w:val="Hyperlink"/>
@@ -771,7 +810,7 @@
       </w:hyperlink>
     </w:p>
     <w:p>
-      <w:hyperlink r:id="rId60" w:history="1">
+      <w:hyperlink r:id="rId63" w:history="1">
         <w:r>
           <w:rPr>
             <w:rStyle w:val="Hyperlink"/>
@@ -788,7 +827,7 @@
       <w:proofErr w:type="spellEnd"/>
     </w:p>
     <w:p>
-      <w:hyperlink r:id="rId61" w:history="1">
+      <w:hyperlink r:id="rId64" w:history="1">
         <w:r>
           <w:rPr>
             <w:rStyle w:val="Hyperlink"/>
@@ -798,7 +837,7 @@
       </w:hyperlink>
     </w:p>
     <w:p>
-      <w:hyperlink r:id="rId62" w:history="1">
+      <w:hyperlink r:id="rId65" w:history="1">
         <w:r>
           <w:rPr>
             <w:rStyle w:val="Hyperlink"/>
@@ -808,7 +847,7 @@
       </w:hyperlink>
     </w:p>
     <w:p>
-      <w:hyperlink r:id="rId63" w:history="1">
+      <w:hyperlink r:id="rId66" w:history="1">
         <w:r>
           <w:rPr>
             <w:rStyle w:val="Hyperlink"/>
@@ -823,7 +862,7 @@
       </w:r>
     </w:p>
     <w:p>
-      <w:hyperlink r:id="rId64" w:history="1">
+      <w:hyperlink r:id="rId67" w:history="1">
         <w:r>
           <w:rPr>
             <w:rStyle w:val="Hyperlink"/>
@@ -839,7 +878,7 @@
       </w:r>
     </w:p>
     <w:p>
-      <w:hyperlink r:id="rId65" w:history="1">
+      <w:hyperlink r:id="rId68" w:history="1">
         <w:r>
           <w:rPr>
             <w:rStyle w:val="Hyperlink"/>
@@ -854,7 +893,7 @@
       </w:r>
     </w:p>
     <w:p>
-      <w:hyperlink r:id="rId66" w:history="1">
+      <w:hyperlink r:id="rId69" w:history="1">
         <w:r>
           <w:rPr>
             <w:rStyle w:val="Hyperlink"/>
@@ -866,12 +905,11 @@
     <w:p/>
     <w:p>
       <w:r>
-        <w:lastRenderedPageBreak/>
         <w:t>Angular</w:t>
       </w:r>
     </w:p>
     <w:p>
-      <w:hyperlink r:id="rId67" w:history="1">
+      <w:hyperlink r:id="rId70" w:history="1">
         <w:r>
           <w:rPr>
             <w:rStyle w:val="Hyperlink"/>
@@ -881,7 +919,7 @@
       </w:hyperlink>
     </w:p>
     <w:p>
-      <w:hyperlink r:id="rId68" w:history="1">
+      <w:hyperlink r:id="rId71" w:history="1">
         <w:r>
           <w:rPr>
             <w:rStyle w:val="Hyperlink"/>
@@ -891,7 +929,7 @@
       </w:hyperlink>
     </w:p>
     <w:p>
-      <w:hyperlink r:id="rId69" w:history="1">
+      <w:hyperlink r:id="rId72" w:history="1">
         <w:r>
           <w:rPr>
             <w:rStyle w:val="Hyperlink"/>
@@ -909,7 +947,7 @@
       <w:proofErr w:type="spellEnd"/>
     </w:p>
     <w:p>
-      <w:hyperlink r:id="rId70" w:history="1">
+      <w:hyperlink r:id="rId73" w:history="1">
         <w:r>
           <w:rPr>
             <w:rStyle w:val="Hyperlink"/>
@@ -924,7 +962,7 @@
       </w:r>
     </w:p>
     <w:p>
-      <w:hyperlink r:id="rId71" w:history="1">
+      <w:hyperlink r:id="rId74" w:history="1">
         <w:r>
           <w:rPr>
             <w:rStyle w:val="Hyperlink"/>
@@ -939,7 +977,7 @@
       </w:r>
     </w:p>
     <w:p>
-      <w:hyperlink r:id="rId72" w:history="1">
+      <w:hyperlink r:id="rId75" w:history="1">
         <w:r>
           <w:rPr>
             <w:rStyle w:val="Hyperlink"/>
@@ -949,7 +987,7 @@
       </w:hyperlink>
     </w:p>
     <w:p>
-      <w:hyperlink r:id="rId73" w:history="1">
+      <w:hyperlink r:id="rId76" w:history="1">
         <w:r>
           <w:rPr>
             <w:rStyle w:val="Hyperlink"/>
@@ -959,7 +997,7 @@
       </w:hyperlink>
     </w:p>
     <w:p>
-      <w:hyperlink r:id="rId74" w:history="1">
+      <w:hyperlink r:id="rId77" w:history="1">
         <w:r>
           <w:rPr>
             <w:rStyle w:val="Hyperlink"/>
@@ -969,7 +1007,7 @@
       </w:hyperlink>
     </w:p>
     <w:p>
-      <w:hyperlink r:id="rId75" w:history="1">
+      <w:hyperlink r:id="rId78" w:history="1">
         <w:r>
           <w:rPr>
             <w:rStyle w:val="Hyperlink"/>
@@ -989,7 +1027,7 @@
       </w:r>
     </w:p>
     <w:p>
-      <w:hyperlink r:id="rId76" w:history="1">
+      <w:hyperlink r:id="rId79" w:history="1">
         <w:r>
           <w:rPr>
             <w:rStyle w:val="Hyperlink"/>
@@ -1009,7 +1047,7 @@
           <w:lang w:eastAsia="en-IN"/>
         </w:rPr>
       </w:pPr>
-      <w:hyperlink r:id="rId77" w:tgtFrame="_blank" w:history="1">
+      <w:hyperlink r:id="rId80" w:tgtFrame="_blank" w:history="1">
         <w:r>
           <w:rPr>
             <w:rFonts w:ascii="Arial" w:eastAsia="Times New Roman" w:hAnsi="Arial" w:cs="Arial"/>
@@ -1132,7 +1170,7 @@
         </w:rPr>
         <w:t>Email ID: </w:t>
       </w:r>
-      <w:hyperlink r:id="rId78" w:tgtFrame="_blank" w:history="1">
+      <w:hyperlink r:id="rId81" w:tgtFrame="_blank" w:history="1">
         <w:r>
           <w:rPr>
             <w:rFonts w:ascii="Arial" w:eastAsia="Times New Roman" w:hAnsi="Arial" w:cs="Arial"/>
@@ -1219,6 +1257,7 @@
     </w:p>
     <w:p>
       <w:r>
+        <w:lastRenderedPageBreak/>
         <w:t>HASEHV&amp;$@705</w:t>
       </w:r>
     </w:p>
@@ -1249,7 +1288,6 @@
       <w:proofErr w:type="spellStart"/>
       <w:proofErr w:type="gramStart"/>
       <w:r>
-        <w:lastRenderedPageBreak/>
         <w:t>adhar</w:t>
       </w:r>
       <w:proofErr w:type="spellEnd"/>
@@ -1621,7 +1659,6 @@
     <w:name w:val="Hyperlink"/>
     <w:basedOn w:val="DefaultParagraphFont"/>
     <w:uiPriority w:val="99"/>
-    <w:semiHidden/>
     <w:unhideWhenUsed/>
     <w:rsid w:val="00216CA4"/>
     <w:rPr>

</xml_diff>

<commit_message>
Added Plural sight MVC example Link
</commit_message>
<xml_diff>
--- a/Links.docx
+++ b/Links.docx
@@ -29,6 +29,27 @@
             <w:rStyle w:val="Hyperlink"/>
           </w:rPr>
           <w:t>https://docs.microsoft.com/en-us/aspnet/mvc/overview/getting-started/introduction/getting-started</w:t>
+        </w:r>
+      </w:hyperlink>
+    </w:p>
+    <w:p>
+      <w:r>
+        <w:t xml:space="preserve">Plural sight </w:t>
+      </w:r>
+      <w:r>
+        <w:t xml:space="preserve">MVC </w:t>
+      </w:r>
+      <w:r>
+        <w:t>code example:</w:t>
+      </w:r>
+    </w:p>
+    <w:p>
+      <w:hyperlink r:id="rId7" w:history="1">
+        <w:r>
+          <w:rPr>
+            <w:rStyle w:val="Hyperlink"/>
+          </w:rPr>
+          <w:t>https://github.com/ajsaulsberry/BlipBinding</w:t>
         </w:r>
       </w:hyperlink>
     </w:p>
@@ -139,7 +160,7 @@
       </w:r>
     </w:p>
     <w:p>
-      <w:hyperlink r:id="rId7" w:history="1">
+      <w:hyperlink r:id="rId8" w:history="1">
         <w:r>
           <w:rPr>
             <w:rStyle w:val="Hyperlink"/>
@@ -149,7 +170,7 @@
       </w:hyperlink>
     </w:p>
     <w:p>
-      <w:hyperlink r:id="rId8" w:history="1">
+      <w:hyperlink r:id="rId9" w:history="1">
         <w:r>
           <w:rPr>
             <w:rStyle w:val="Hyperlink"/>
@@ -165,7 +186,7 @@
       </w:r>
     </w:p>
     <w:p>
-      <w:hyperlink r:id="rId9" w:history="1">
+      <w:hyperlink r:id="rId10" w:history="1">
         <w:r>
           <w:rPr>
             <w:rStyle w:val="Hyperlink"/>
@@ -175,7 +196,7 @@
       </w:hyperlink>
     </w:p>
     <w:p>
-      <w:hyperlink r:id="rId10" w:history="1">
+      <w:hyperlink r:id="rId11" w:history="1">
         <w:r>
           <w:rPr>
             <w:rStyle w:val="Hyperlink"/>
@@ -190,7 +211,7 @@
       </w:r>
     </w:p>
     <w:p>
-      <w:hyperlink r:id="rId11" w:history="1">
+      <w:hyperlink r:id="rId12" w:history="1">
         <w:r>
           <w:rPr>
             <w:rStyle w:val="Hyperlink"/>
@@ -201,11 +222,12 @@
     </w:p>
     <w:p>
       <w:r>
+        <w:lastRenderedPageBreak/>
         <w:t>Microservice</w:t>
       </w:r>
     </w:p>
     <w:p>
-      <w:hyperlink r:id="rId12" w:history="1">
+      <w:hyperlink r:id="rId13" w:history="1">
         <w:r>
           <w:rPr>
             <w:rStyle w:val="Hyperlink"/>
@@ -215,7 +237,7 @@
       </w:hyperlink>
     </w:p>
     <w:p>
-      <w:hyperlink r:id="rId13" w:history="1">
+      <w:hyperlink r:id="rId14" w:history="1">
         <w:r>
           <w:rPr>
             <w:rStyle w:val="Hyperlink"/>
@@ -225,7 +247,7 @@
       </w:hyperlink>
     </w:p>
     <w:p>
-      <w:hyperlink r:id="rId14" w:history="1">
+      <w:hyperlink r:id="rId15" w:history="1">
         <w:r>
           <w:rPr>
             <w:rStyle w:val="Hyperlink"/>
@@ -235,7 +257,7 @@
       </w:hyperlink>
     </w:p>
     <w:p>
-      <w:hyperlink r:id="rId15" w:history="1">
+      <w:hyperlink r:id="rId16" w:history="1">
         <w:r>
           <w:rPr>
             <w:rStyle w:val="Hyperlink"/>
@@ -245,7 +267,7 @@
       </w:hyperlink>
     </w:p>
     <w:p>
-      <w:hyperlink r:id="rId16" w:history="1">
+      <w:hyperlink r:id="rId17" w:history="1">
         <w:r>
           <w:rPr>
             <w:rStyle w:val="Hyperlink"/>
@@ -255,7 +277,7 @@
       </w:hyperlink>
     </w:p>
     <w:p>
-      <w:hyperlink r:id="rId17" w:history="1">
+      <w:hyperlink r:id="rId18" w:history="1">
         <w:r>
           <w:rPr>
             <w:rStyle w:val="Hyperlink"/>
@@ -270,7 +292,7 @@
       </w:r>
     </w:p>
     <w:p>
-      <w:hyperlink r:id="rId18" w:history="1">
+      <w:hyperlink r:id="rId19" w:history="1">
         <w:r>
           <w:rPr>
             <w:rStyle w:val="Hyperlink"/>
@@ -280,7 +302,7 @@
       </w:hyperlink>
     </w:p>
     <w:p>
-      <w:hyperlink r:id="rId19" w:history="1">
+      <w:hyperlink r:id="rId20" w:history="1">
         <w:r>
           <w:rPr>
             <w:rStyle w:val="Hyperlink"/>
@@ -295,7 +317,7 @@
       </w:r>
     </w:p>
     <w:p>
-      <w:hyperlink r:id="rId20" w:history="1">
+      <w:hyperlink r:id="rId21" w:history="1">
         <w:r>
           <w:rPr>
             <w:rStyle w:val="Hyperlink"/>
@@ -311,7 +333,7 @@
       </w:r>
     </w:p>
     <w:p>
-      <w:hyperlink r:id="rId21" w:history="1">
+      <w:hyperlink r:id="rId22" w:history="1">
         <w:r>
           <w:rPr>
             <w:rStyle w:val="Hyperlink"/>
@@ -321,7 +343,7 @@
       </w:hyperlink>
     </w:p>
     <w:p>
-      <w:hyperlink r:id="rId22" w:history="1">
+      <w:hyperlink r:id="rId23" w:history="1">
         <w:r>
           <w:rPr>
             <w:rStyle w:val="Hyperlink"/>
@@ -331,7 +353,7 @@
       </w:hyperlink>
     </w:p>
     <w:p>
-      <w:hyperlink r:id="rId23" w:history="1">
+      <w:hyperlink r:id="rId24" w:history="1">
         <w:r>
           <w:rPr>
             <w:rStyle w:val="Hyperlink"/>
@@ -341,7 +363,7 @@
       </w:hyperlink>
     </w:p>
     <w:p>
-      <w:hyperlink r:id="rId24" w:history="1">
+      <w:hyperlink r:id="rId25" w:history="1">
         <w:r>
           <w:rPr>
             <w:rStyle w:val="Hyperlink"/>
@@ -351,7 +373,7 @@
       </w:hyperlink>
     </w:p>
     <w:p>
-      <w:hyperlink r:id="rId25" w:anchor="restful" w:history="1">
+      <w:hyperlink r:id="rId26" w:anchor="restful" w:history="1">
         <w:r>
           <w:rPr>
             <w:rStyle w:val="Hyperlink"/>
@@ -361,7 +383,7 @@
       </w:hyperlink>
     </w:p>
     <w:p>
-      <w:hyperlink r:id="rId26" w:history="1">
+      <w:hyperlink r:id="rId27" w:history="1">
         <w:r>
           <w:rPr>
             <w:rStyle w:val="Hyperlink"/>
@@ -371,7 +393,7 @@
       </w:hyperlink>
     </w:p>
     <w:p>
-      <w:hyperlink r:id="rId27" w:history="1">
+      <w:hyperlink r:id="rId28" w:history="1">
         <w:r>
           <w:rPr>
             <w:rStyle w:val="Hyperlink"/>
@@ -381,7 +403,7 @@
       </w:hyperlink>
     </w:p>
     <w:p>
-      <w:hyperlink r:id="rId28" w:history="1">
+      <w:hyperlink r:id="rId29" w:history="1">
         <w:r>
           <w:rPr>
             <w:rStyle w:val="Hyperlink"/>
@@ -391,7 +413,7 @@
       </w:hyperlink>
     </w:p>
     <w:p>
-      <w:hyperlink r:id="rId29" w:history="1">
+      <w:hyperlink r:id="rId30" w:history="1">
         <w:r>
           <w:rPr>
             <w:rStyle w:val="Hyperlink"/>
@@ -401,7 +423,7 @@
       </w:hyperlink>
     </w:p>
     <w:p>
-      <w:hyperlink r:id="rId30" w:history="1">
+      <w:hyperlink r:id="rId31" w:history="1">
         <w:r>
           <w:rPr>
             <w:rStyle w:val="Hyperlink"/>
@@ -411,7 +433,7 @@
       </w:hyperlink>
     </w:p>
     <w:p>
-      <w:hyperlink r:id="rId31" w:history="1">
+      <w:hyperlink r:id="rId32" w:history="1">
         <w:r>
           <w:rPr>
             <w:rStyle w:val="Hyperlink"/>
@@ -421,7 +443,7 @@
       </w:hyperlink>
     </w:p>
     <w:p>
-      <w:hyperlink r:id="rId32" w:history="1">
+      <w:hyperlink r:id="rId33" w:history="1">
         <w:r>
           <w:rPr>
             <w:rStyle w:val="Hyperlink"/>
@@ -431,7 +453,7 @@
       </w:hyperlink>
     </w:p>
     <w:p>
-      <w:hyperlink r:id="rId33" w:history="1">
+      <w:hyperlink r:id="rId34" w:history="1">
         <w:r>
           <w:rPr>
             <w:rStyle w:val="Hyperlink"/>
@@ -447,7 +469,7 @@
       </w:r>
     </w:p>
     <w:p>
-      <w:hyperlink r:id="rId34" w:history="1">
+      <w:hyperlink r:id="rId35" w:history="1">
         <w:r>
           <w:rPr>
             <w:rStyle w:val="Hyperlink"/>
@@ -462,7 +484,7 @@
       </w:r>
     </w:p>
     <w:p>
-      <w:hyperlink r:id="rId35" w:history="1">
+      <w:hyperlink r:id="rId36" w:history="1">
         <w:r>
           <w:rPr>
             <w:rStyle w:val="Hyperlink"/>
@@ -477,7 +499,7 @@
       </w:r>
     </w:p>
     <w:p>
-      <w:hyperlink r:id="rId36" w:history="1">
+      <w:hyperlink r:id="rId37" w:history="1">
         <w:r>
           <w:rPr>
             <w:rStyle w:val="Hyperlink"/>
@@ -492,7 +514,7 @@
       </w:r>
     </w:p>
     <w:p>
-      <w:hyperlink r:id="rId37" w:history="1">
+      <w:hyperlink r:id="rId38" w:history="1">
         <w:r>
           <w:rPr>
             <w:rStyle w:val="Hyperlink"/>
@@ -507,7 +529,7 @@
       </w:r>
     </w:p>
     <w:p>
-      <w:hyperlink r:id="rId38" w:history="1">
+      <w:hyperlink r:id="rId39" w:history="1">
         <w:r>
           <w:rPr>
             <w:rStyle w:val="Hyperlink"/>
@@ -517,7 +539,7 @@
       </w:hyperlink>
     </w:p>
     <w:p>
-      <w:hyperlink r:id="rId39" w:history="1">
+      <w:hyperlink r:id="rId40" w:history="1">
         <w:r>
           <w:rPr>
             <w:rStyle w:val="Hyperlink"/>
@@ -532,7 +554,7 @@
       </w:r>
     </w:p>
     <w:p>
-      <w:hyperlink r:id="rId40" w:history="1">
+      <w:hyperlink r:id="rId41" w:history="1">
         <w:r>
           <w:rPr>
             <w:rStyle w:val="Hyperlink"/>
@@ -542,7 +564,7 @@
       </w:hyperlink>
     </w:p>
     <w:p>
-      <w:hyperlink r:id="rId41" w:history="1">
+      <w:hyperlink r:id="rId42" w:history="1">
         <w:r>
           <w:rPr>
             <w:rStyle w:val="Hyperlink"/>
@@ -557,7 +579,7 @@
       </w:r>
     </w:p>
     <w:p>
-      <w:hyperlink r:id="rId42" w:history="1">
+      <w:hyperlink r:id="rId43" w:history="1">
         <w:r>
           <w:rPr>
             <w:rStyle w:val="Hyperlink"/>
@@ -567,7 +589,7 @@
       </w:hyperlink>
     </w:p>
     <w:p>
-      <w:hyperlink r:id="rId43" w:history="1">
+      <w:hyperlink r:id="rId44" w:history="1">
         <w:r>
           <w:rPr>
             <w:rStyle w:val="Hyperlink"/>
@@ -577,7 +599,7 @@
       </w:hyperlink>
     </w:p>
     <w:p>
-      <w:hyperlink r:id="rId44" w:history="1">
+      <w:hyperlink r:id="rId45" w:history="1">
         <w:r>
           <w:rPr>
             <w:rStyle w:val="Hyperlink"/>
@@ -587,7 +609,7 @@
       </w:hyperlink>
     </w:p>
     <w:p>
-      <w:hyperlink r:id="rId45" w:history="1">
+      <w:hyperlink r:id="rId46" w:history="1">
         <w:r>
           <w:rPr>
             <w:rStyle w:val="Hyperlink"/>
@@ -597,7 +619,7 @@
       </w:hyperlink>
     </w:p>
     <w:p>
-      <w:hyperlink r:id="rId46" w:history="1">
+      <w:hyperlink r:id="rId47" w:history="1">
         <w:r>
           <w:rPr>
             <w:rStyle w:val="Hyperlink"/>
@@ -607,7 +629,7 @@
       </w:hyperlink>
     </w:p>
     <w:p>
-      <w:hyperlink r:id="rId47" w:history="1">
+      <w:hyperlink r:id="rId48" w:history="1">
         <w:r>
           <w:rPr>
             <w:rStyle w:val="Hyperlink"/>
@@ -617,7 +639,7 @@
       </w:hyperlink>
     </w:p>
     <w:p>
-      <w:hyperlink r:id="rId48" w:history="1">
+      <w:hyperlink r:id="rId49" w:history="1">
         <w:r>
           <w:rPr>
             <w:rStyle w:val="Hyperlink"/>
@@ -627,7 +649,7 @@
       </w:hyperlink>
     </w:p>
     <w:p>
-      <w:hyperlink r:id="rId49" w:history="1">
+      <w:hyperlink r:id="rId50" w:history="1">
         <w:r>
           <w:rPr>
             <w:rStyle w:val="Hyperlink"/>
@@ -637,7 +659,7 @@
       </w:hyperlink>
     </w:p>
     <w:p>
-      <w:hyperlink r:id="rId50" w:history="1">
+      <w:hyperlink r:id="rId51" w:history="1">
         <w:r>
           <w:rPr>
             <w:rStyle w:val="Hyperlink"/>
@@ -647,7 +669,7 @@
       </w:hyperlink>
     </w:p>
     <w:p>
-      <w:hyperlink r:id="rId51" w:history="1">
+      <w:hyperlink r:id="rId52" w:history="1">
         <w:r>
           <w:rPr>
             <w:rStyle w:val="Hyperlink"/>
@@ -657,7 +679,7 @@
       </w:hyperlink>
     </w:p>
     <w:p>
-      <w:hyperlink r:id="rId52" w:history="1">
+      <w:hyperlink r:id="rId53" w:history="1">
         <w:r>
           <w:rPr>
             <w:rStyle w:val="Hyperlink"/>
@@ -667,7 +689,7 @@
       </w:hyperlink>
     </w:p>
     <w:p>
-      <w:hyperlink r:id="rId53" w:history="1">
+      <w:hyperlink r:id="rId54" w:history="1">
         <w:r>
           <w:rPr>
             <w:rStyle w:val="Hyperlink"/>
@@ -683,7 +705,7 @@
       </w:r>
     </w:p>
     <w:p>
-      <w:hyperlink r:id="rId54" w:history="1">
+      <w:hyperlink r:id="rId55" w:history="1">
         <w:r>
           <w:rPr>
             <w:rStyle w:val="Hyperlink"/>
@@ -699,7 +721,7 @@
       </w:r>
     </w:p>
     <w:p>
-      <w:hyperlink r:id="rId55" w:history="1">
+      <w:hyperlink r:id="rId56" w:history="1">
         <w:r>
           <w:rPr>
             <w:rStyle w:val="Hyperlink"/>
@@ -709,7 +731,7 @@
       </w:hyperlink>
     </w:p>
     <w:p>
-      <w:hyperlink r:id="rId56" w:history="1">
+      <w:hyperlink r:id="rId57" w:history="1">
         <w:r>
           <w:rPr>
             <w:rStyle w:val="Hyperlink"/>
@@ -724,7 +746,7 @@
       </w:r>
     </w:p>
     <w:p>
-      <w:hyperlink r:id="rId57" w:history="1">
+      <w:hyperlink r:id="rId58" w:history="1">
         <w:r>
           <w:rPr>
             <w:rStyle w:val="Hyperlink"/>
@@ -734,7 +756,7 @@
       </w:hyperlink>
     </w:p>
     <w:p>
-      <w:hyperlink r:id="rId58" w:history="1">
+      <w:hyperlink r:id="rId59" w:history="1">
         <w:r>
           <w:rPr>
             <w:rStyle w:val="Hyperlink"/>
@@ -749,7 +771,7 @@
       </w:r>
     </w:p>
     <w:p>
-      <w:hyperlink r:id="rId59" w:history="1">
+      <w:hyperlink r:id="rId60" w:history="1">
         <w:r>
           <w:rPr>
             <w:rStyle w:val="Hyperlink"/>
@@ -759,7 +781,7 @@
       </w:hyperlink>
     </w:p>
     <w:p>
-      <w:hyperlink r:id="rId60" w:history="1">
+      <w:hyperlink r:id="rId61" w:history="1">
         <w:r>
           <w:rPr>
             <w:rStyle w:val="Hyperlink"/>
@@ -774,7 +796,7 @@
       </w:r>
     </w:p>
     <w:p>
-      <w:hyperlink r:id="rId61" w:history="1">
+      <w:hyperlink r:id="rId62" w:history="1">
         <w:r>
           <w:rPr>
             <w:rStyle w:val="Hyperlink"/>
@@ -784,7 +806,7 @@
       </w:hyperlink>
     </w:p>
     <w:p>
-      <w:hyperlink r:id="rId62" w:history="1">
+      <w:hyperlink r:id="rId63" w:history="1">
         <w:r>
           <w:rPr>
             <w:rStyle w:val="Hyperlink"/>
@@ -794,7 +816,7 @@
       </w:hyperlink>
     </w:p>
     <w:p>
-      <w:hyperlink r:id="rId63" w:history="1">
+      <w:hyperlink r:id="rId64" w:history="1">
         <w:r>
           <w:rPr>
             <w:rStyle w:val="Hyperlink"/>
@@ -804,7 +826,7 @@
       </w:hyperlink>
     </w:p>
     <w:p>
-      <w:hyperlink r:id="rId64" w:history="1">
+      <w:hyperlink r:id="rId65" w:history="1">
         <w:r>
           <w:rPr>
             <w:rStyle w:val="Hyperlink"/>
@@ -819,7 +841,7 @@
       </w:r>
     </w:p>
     <w:p>
-      <w:hyperlink r:id="rId65" w:history="1">
+      <w:hyperlink r:id="rId66" w:history="1">
         <w:r>
           <w:rPr>
             <w:rStyle w:val="Hyperlink"/>
@@ -829,7 +851,7 @@
       </w:hyperlink>
     </w:p>
     <w:p>
-      <w:hyperlink r:id="rId66" w:history="1">
+      <w:hyperlink r:id="rId67" w:history="1">
         <w:r>
           <w:rPr>
             <w:rStyle w:val="Hyperlink"/>
@@ -839,7 +861,7 @@
       </w:hyperlink>
     </w:p>
     <w:p>
-      <w:hyperlink r:id="rId67" w:history="1">
+      <w:hyperlink r:id="rId68" w:history="1">
         <w:r>
           <w:rPr>
             <w:rStyle w:val="Hyperlink"/>
@@ -854,7 +876,7 @@
       </w:r>
     </w:p>
     <w:p>
-      <w:hyperlink r:id="rId68" w:history="1">
+      <w:hyperlink r:id="rId69" w:history="1">
         <w:r>
           <w:rPr>
             <w:rStyle w:val="Hyperlink"/>
@@ -870,7 +892,7 @@
       </w:r>
     </w:p>
     <w:p>
-      <w:hyperlink r:id="rId69" w:history="1">
+      <w:hyperlink r:id="rId70" w:history="1">
         <w:r>
           <w:rPr>
             <w:rStyle w:val="Hyperlink"/>
@@ -885,7 +907,7 @@
       </w:r>
     </w:p>
     <w:p>
-      <w:hyperlink r:id="rId70" w:history="1">
+      <w:hyperlink r:id="rId71" w:history="1">
         <w:r>
           <w:rPr>
             <w:rStyle w:val="Hyperlink"/>
@@ -901,7 +923,7 @@
       </w:r>
     </w:p>
     <w:p>
-      <w:hyperlink r:id="rId71" w:history="1">
+      <w:hyperlink r:id="rId72" w:history="1">
         <w:r>
           <w:rPr>
             <w:rStyle w:val="Hyperlink"/>
@@ -911,7 +933,7 @@
       </w:hyperlink>
     </w:p>
     <w:p>
-      <w:hyperlink r:id="rId72" w:history="1">
+      <w:hyperlink r:id="rId73" w:history="1">
         <w:r>
           <w:rPr>
             <w:rStyle w:val="Hyperlink"/>
@@ -921,7 +943,7 @@
       </w:hyperlink>
     </w:p>
     <w:p>
-      <w:hyperlink r:id="rId73" w:history="1">
+      <w:hyperlink r:id="rId74" w:history="1">
         <w:r>
           <w:rPr>
             <w:rStyle w:val="Hyperlink"/>
@@ -937,7 +959,7 @@
       </w:r>
     </w:p>
     <w:p>
-      <w:hyperlink r:id="rId74" w:history="1">
+      <w:hyperlink r:id="rId75" w:history="1">
         <w:r>
           <w:rPr>
             <w:rStyle w:val="Hyperlink"/>
@@ -952,7 +974,7 @@
       </w:r>
     </w:p>
     <w:p>
-      <w:hyperlink r:id="rId75" w:history="1">
+      <w:hyperlink r:id="rId76" w:history="1">
         <w:r>
           <w:rPr>
             <w:rStyle w:val="Hyperlink"/>
@@ -967,7 +989,7 @@
       </w:r>
     </w:p>
     <w:p>
-      <w:hyperlink r:id="rId76" w:history="1">
+      <w:hyperlink r:id="rId77" w:history="1">
         <w:r>
           <w:rPr>
             <w:rStyle w:val="Hyperlink"/>
@@ -977,7 +999,7 @@
       </w:hyperlink>
     </w:p>
     <w:p>
-      <w:hyperlink r:id="rId77" w:history="1">
+      <w:hyperlink r:id="rId78" w:history="1">
         <w:r>
           <w:rPr>
             <w:rStyle w:val="Hyperlink"/>
@@ -987,7 +1009,7 @@
       </w:hyperlink>
     </w:p>
     <w:p>
-      <w:hyperlink r:id="rId78" w:history="1">
+      <w:hyperlink r:id="rId79" w:history="1">
         <w:r>
           <w:rPr>
             <w:rStyle w:val="Hyperlink"/>
@@ -997,7 +1019,7 @@
       </w:hyperlink>
     </w:p>
     <w:p>
-      <w:hyperlink r:id="rId79" w:history="1">
+      <w:hyperlink r:id="rId80" w:history="1">
         <w:r>
           <w:rPr>
             <w:rStyle w:val="Hyperlink"/>
@@ -1012,7 +1034,7 @@
       </w:r>
     </w:p>
     <w:p>
-      <w:hyperlink r:id="rId80" w:history="1">
+      <w:hyperlink r:id="rId81" w:history="1">
         <w:r>
           <w:rPr>
             <w:rStyle w:val="Hyperlink"/>
@@ -1032,7 +1054,7 @@
           <w:lang w:eastAsia="en-IN"/>
         </w:rPr>
       </w:pPr>
-      <w:hyperlink r:id="rId81" w:tgtFrame="_blank" w:history="1">
+      <w:hyperlink r:id="rId82" w:tgtFrame="_blank" w:history="1">
         <w:r>
           <w:rPr>
             <w:rFonts w:ascii="Arial" w:eastAsia="Times New Roman" w:hAnsi="Arial" w:cs="Arial"/>
@@ -1102,6 +1124,7 @@
           <w:szCs w:val="20"/>
           <w:lang w:eastAsia="en-IN"/>
         </w:rPr>
+        <w:lastRenderedPageBreak/>
         <w:br/>
       </w:r>
       <w:r>
@@ -1142,7 +1165,7 @@
         </w:rPr>
         <w:t>Email ID: </w:t>
       </w:r>
-      <w:hyperlink r:id="rId82" w:tgtFrame="_blank" w:history="1">
+      <w:hyperlink r:id="rId83" w:tgtFrame="_blank" w:history="1">
         <w:r>
           <w:rPr>
             <w:rFonts w:ascii="Arial" w:eastAsia="Times New Roman" w:hAnsi="Arial" w:cs="Arial"/>

</xml_diff>

<commit_message>
Added New MVC Example Links
</commit_message>
<xml_diff>
--- a/Links.docx
+++ b/Links.docx
@@ -4,11 +4,57 @@
   <w:body>
     <w:p>
       <w:r>
+        <w:t>Microsoft Best Link Doc with example:</w:t>
+      </w:r>
+    </w:p>
+    <w:p>
+      <w:hyperlink r:id="rId5" w:history="1">
+        <w:r>
+          <w:rPr>
+            <w:rStyle w:val="Hyperlink"/>
+          </w:rPr>
+          <w:t>https://docs.microsoft.com/en-us/aspnet/core</w:t>
+        </w:r>
+      </w:hyperlink>
+    </w:p>
+    <w:p>
+      <w:hyperlink r:id="rId6" w:history="1">
+        <w:r>
+          <w:rPr>
+            <w:rStyle w:val="Hyperlink"/>
+          </w:rPr>
+          <w:t>https://github.com/aspnet/mvc</w:t>
+        </w:r>
+      </w:hyperlink>
+    </w:p>
+    <w:p>
+      <w:hyperlink r:id="rId7" w:history="1">
+        <w:r>
+          <w:rPr>
+            <w:rStyle w:val="Hyperlink"/>
+          </w:rPr>
+          <w:t>https://github.com/aspnet/samples</w:t>
+        </w:r>
+      </w:hyperlink>
+    </w:p>
+    <w:p>
+      <w:hyperlink r:id="rId8" w:history="1">
+        <w:r>
+          <w:rPr>
+            <w:rStyle w:val="Hyperlink"/>
+          </w:rPr>
+          <w:t>https://app.pluralsight.com/guides/</w:t>
+        </w:r>
+      </w:hyperlink>
+    </w:p>
+    <w:p/>
+    <w:p>
+      <w:r>
         <w:t>MVC Core Microsoft Example</w:t>
       </w:r>
     </w:p>
     <w:p>
-      <w:hyperlink r:id="rId5" w:history="1">
+      <w:hyperlink r:id="rId9" w:history="1">
         <w:r>
           <w:rPr>
             <w:rStyle w:val="Hyperlink"/>
@@ -23,7 +69,7 @@
       </w:r>
     </w:p>
     <w:p>
-      <w:hyperlink r:id="rId6" w:history="1">
+      <w:hyperlink r:id="rId10" w:history="1">
         <w:r>
           <w:rPr>
             <w:rStyle w:val="Hyperlink"/>
@@ -44,7 +90,7 @@
       </w:r>
     </w:p>
     <w:p>
-      <w:hyperlink r:id="rId7" w:history="1">
+      <w:hyperlink r:id="rId11" w:history="1">
         <w:r>
           <w:rPr>
             <w:rStyle w:val="Hyperlink"/>
@@ -160,7 +206,7 @@
       </w:r>
     </w:p>
     <w:p>
-      <w:hyperlink r:id="rId8" w:history="1">
+      <w:hyperlink r:id="rId12" w:history="1">
         <w:r>
           <w:rPr>
             <w:rStyle w:val="Hyperlink"/>
@@ -170,7 +216,7 @@
       </w:hyperlink>
     </w:p>
     <w:p>
-      <w:hyperlink r:id="rId9" w:history="1">
+      <w:hyperlink r:id="rId13" w:history="1">
         <w:r>
           <w:rPr>
             <w:rStyle w:val="Hyperlink"/>
@@ -182,11 +228,12 @@
     <w:p/>
     <w:p>
       <w:r>
+        <w:lastRenderedPageBreak/>
         <w:t>Design Pattern</w:t>
       </w:r>
     </w:p>
     <w:p>
-      <w:hyperlink r:id="rId10" w:history="1">
+      <w:hyperlink r:id="rId14" w:history="1">
         <w:r>
           <w:rPr>
             <w:rStyle w:val="Hyperlink"/>
@@ -196,7 +243,7 @@
       </w:hyperlink>
     </w:p>
     <w:p>
-      <w:hyperlink r:id="rId11" w:history="1">
+      <w:hyperlink r:id="rId15" w:history="1">
         <w:r>
           <w:rPr>
             <w:rStyle w:val="Hyperlink"/>
@@ -211,7 +258,7 @@
       </w:r>
     </w:p>
     <w:p>
-      <w:hyperlink r:id="rId12" w:history="1">
+      <w:hyperlink r:id="rId16" w:history="1">
         <w:r>
           <w:rPr>
             <w:rStyle w:val="Hyperlink"/>
@@ -222,12 +269,11 @@
     </w:p>
     <w:p>
       <w:r>
-        <w:lastRenderedPageBreak/>
         <w:t>Microservice</w:t>
       </w:r>
     </w:p>
     <w:p>
-      <w:hyperlink r:id="rId13" w:history="1">
+      <w:hyperlink r:id="rId17" w:history="1">
         <w:r>
           <w:rPr>
             <w:rStyle w:val="Hyperlink"/>
@@ -237,7 +283,7 @@
       </w:hyperlink>
     </w:p>
     <w:p>
-      <w:hyperlink r:id="rId14" w:history="1">
+      <w:hyperlink r:id="rId18" w:history="1">
         <w:r>
           <w:rPr>
             <w:rStyle w:val="Hyperlink"/>
@@ -247,7 +293,7 @@
       </w:hyperlink>
     </w:p>
     <w:p>
-      <w:hyperlink r:id="rId15" w:history="1">
+      <w:hyperlink r:id="rId19" w:history="1">
         <w:r>
           <w:rPr>
             <w:rStyle w:val="Hyperlink"/>
@@ -257,7 +303,7 @@
       </w:hyperlink>
     </w:p>
     <w:p>
-      <w:hyperlink r:id="rId16" w:history="1">
+      <w:hyperlink r:id="rId20" w:history="1">
         <w:r>
           <w:rPr>
             <w:rStyle w:val="Hyperlink"/>
@@ -267,7 +313,7 @@
       </w:hyperlink>
     </w:p>
     <w:p>
-      <w:hyperlink r:id="rId17" w:history="1">
+      <w:hyperlink r:id="rId21" w:history="1">
         <w:r>
           <w:rPr>
             <w:rStyle w:val="Hyperlink"/>
@@ -277,7 +323,7 @@
       </w:hyperlink>
     </w:p>
     <w:p>
-      <w:hyperlink r:id="rId18" w:history="1">
+      <w:hyperlink r:id="rId22" w:history="1">
         <w:r>
           <w:rPr>
             <w:rStyle w:val="Hyperlink"/>
@@ -292,7 +338,7 @@
       </w:r>
     </w:p>
     <w:p>
-      <w:hyperlink r:id="rId19" w:history="1">
+      <w:hyperlink r:id="rId23" w:history="1">
         <w:r>
           <w:rPr>
             <w:rStyle w:val="Hyperlink"/>
@@ -302,7 +348,7 @@
       </w:hyperlink>
     </w:p>
     <w:p>
-      <w:hyperlink r:id="rId20" w:history="1">
+      <w:hyperlink r:id="rId24" w:history="1">
         <w:r>
           <w:rPr>
             <w:rStyle w:val="Hyperlink"/>
@@ -317,7 +363,7 @@
       </w:r>
     </w:p>
     <w:p>
-      <w:hyperlink r:id="rId21" w:history="1">
+      <w:hyperlink r:id="rId25" w:history="1">
         <w:r>
           <w:rPr>
             <w:rStyle w:val="Hyperlink"/>
@@ -333,7 +379,7 @@
       </w:r>
     </w:p>
     <w:p>
-      <w:hyperlink r:id="rId22" w:history="1">
+      <w:hyperlink r:id="rId26" w:history="1">
         <w:r>
           <w:rPr>
             <w:rStyle w:val="Hyperlink"/>
@@ -343,7 +389,7 @@
       </w:hyperlink>
     </w:p>
     <w:p>
-      <w:hyperlink r:id="rId23" w:history="1">
+      <w:hyperlink r:id="rId27" w:history="1">
         <w:r>
           <w:rPr>
             <w:rStyle w:val="Hyperlink"/>
@@ -353,7 +399,7 @@
       </w:hyperlink>
     </w:p>
     <w:p>
-      <w:hyperlink r:id="rId24" w:history="1">
+      <w:hyperlink r:id="rId28" w:history="1">
         <w:r>
           <w:rPr>
             <w:rStyle w:val="Hyperlink"/>
@@ -363,7 +409,7 @@
       </w:hyperlink>
     </w:p>
     <w:p>
-      <w:hyperlink r:id="rId25" w:history="1">
+      <w:hyperlink r:id="rId29" w:history="1">
         <w:r>
           <w:rPr>
             <w:rStyle w:val="Hyperlink"/>
@@ -373,7 +419,7 @@
       </w:hyperlink>
     </w:p>
     <w:p>
-      <w:hyperlink r:id="rId26" w:anchor="restful" w:history="1">
+      <w:hyperlink r:id="rId30" w:anchor="restful" w:history="1">
         <w:r>
           <w:rPr>
             <w:rStyle w:val="Hyperlink"/>
@@ -383,7 +429,7 @@
       </w:hyperlink>
     </w:p>
     <w:p>
-      <w:hyperlink r:id="rId27" w:history="1">
+      <w:hyperlink r:id="rId31" w:history="1">
         <w:r>
           <w:rPr>
             <w:rStyle w:val="Hyperlink"/>
@@ -393,7 +439,7 @@
       </w:hyperlink>
     </w:p>
     <w:p>
-      <w:hyperlink r:id="rId28" w:history="1">
+      <w:hyperlink r:id="rId32" w:history="1">
         <w:r>
           <w:rPr>
             <w:rStyle w:val="Hyperlink"/>
@@ -403,7 +449,7 @@
       </w:hyperlink>
     </w:p>
     <w:p>
-      <w:hyperlink r:id="rId29" w:history="1">
+      <w:hyperlink r:id="rId33" w:history="1">
         <w:r>
           <w:rPr>
             <w:rStyle w:val="Hyperlink"/>
@@ -413,7 +459,7 @@
       </w:hyperlink>
     </w:p>
     <w:p>
-      <w:hyperlink r:id="rId30" w:history="1">
+      <w:hyperlink r:id="rId34" w:history="1">
         <w:r>
           <w:rPr>
             <w:rStyle w:val="Hyperlink"/>
@@ -423,7 +469,7 @@
       </w:hyperlink>
     </w:p>
     <w:p>
-      <w:hyperlink r:id="rId31" w:history="1">
+      <w:hyperlink r:id="rId35" w:history="1">
         <w:r>
           <w:rPr>
             <w:rStyle w:val="Hyperlink"/>
@@ -433,7 +479,7 @@
       </w:hyperlink>
     </w:p>
     <w:p>
-      <w:hyperlink r:id="rId32" w:history="1">
+      <w:hyperlink r:id="rId36" w:history="1">
         <w:r>
           <w:rPr>
             <w:rStyle w:val="Hyperlink"/>
@@ -443,7 +489,7 @@
       </w:hyperlink>
     </w:p>
     <w:p>
-      <w:hyperlink r:id="rId33" w:history="1">
+      <w:hyperlink r:id="rId37" w:history="1">
         <w:r>
           <w:rPr>
             <w:rStyle w:val="Hyperlink"/>
@@ -453,7 +499,7 @@
       </w:hyperlink>
     </w:p>
     <w:p>
-      <w:hyperlink r:id="rId34" w:history="1">
+      <w:hyperlink r:id="rId38" w:history="1">
         <w:r>
           <w:rPr>
             <w:rStyle w:val="Hyperlink"/>
@@ -469,7 +515,7 @@
       </w:r>
     </w:p>
     <w:p>
-      <w:hyperlink r:id="rId35" w:history="1">
+      <w:hyperlink r:id="rId39" w:history="1">
         <w:r>
           <w:rPr>
             <w:rStyle w:val="Hyperlink"/>
@@ -484,7 +530,7 @@
       </w:r>
     </w:p>
     <w:p>
-      <w:hyperlink r:id="rId36" w:history="1">
+      <w:hyperlink r:id="rId40" w:history="1">
         <w:r>
           <w:rPr>
             <w:rStyle w:val="Hyperlink"/>
@@ -499,7 +545,7 @@
       </w:r>
     </w:p>
     <w:p>
-      <w:hyperlink r:id="rId37" w:history="1">
+      <w:hyperlink r:id="rId41" w:history="1">
         <w:r>
           <w:rPr>
             <w:rStyle w:val="Hyperlink"/>
@@ -514,7 +560,7 @@
       </w:r>
     </w:p>
     <w:p>
-      <w:hyperlink r:id="rId38" w:history="1">
+      <w:hyperlink r:id="rId42" w:history="1">
         <w:r>
           <w:rPr>
             <w:rStyle w:val="Hyperlink"/>
@@ -529,7 +575,7 @@
       </w:r>
     </w:p>
     <w:p>
-      <w:hyperlink r:id="rId39" w:history="1">
+      <w:hyperlink r:id="rId43" w:history="1">
         <w:r>
           <w:rPr>
             <w:rStyle w:val="Hyperlink"/>
@@ -539,7 +585,7 @@
       </w:hyperlink>
     </w:p>
     <w:p>
-      <w:hyperlink r:id="rId40" w:history="1">
+      <w:hyperlink r:id="rId44" w:history="1">
         <w:r>
           <w:rPr>
             <w:rStyle w:val="Hyperlink"/>
@@ -554,7 +600,7 @@
       </w:r>
     </w:p>
     <w:p>
-      <w:hyperlink r:id="rId41" w:history="1">
+      <w:hyperlink r:id="rId45" w:history="1">
         <w:r>
           <w:rPr>
             <w:rStyle w:val="Hyperlink"/>
@@ -564,7 +610,7 @@
       </w:hyperlink>
     </w:p>
     <w:p>
-      <w:hyperlink r:id="rId42" w:history="1">
+      <w:hyperlink r:id="rId46" w:history="1">
         <w:r>
           <w:rPr>
             <w:rStyle w:val="Hyperlink"/>
@@ -579,7 +625,7 @@
       </w:r>
     </w:p>
     <w:p>
-      <w:hyperlink r:id="rId43" w:history="1">
+      <w:hyperlink r:id="rId47" w:history="1">
         <w:r>
           <w:rPr>
             <w:rStyle w:val="Hyperlink"/>
@@ -589,7 +635,7 @@
       </w:hyperlink>
     </w:p>
     <w:p>
-      <w:hyperlink r:id="rId44" w:history="1">
+      <w:hyperlink r:id="rId48" w:history="1">
         <w:r>
           <w:rPr>
             <w:rStyle w:val="Hyperlink"/>
@@ -599,7 +645,7 @@
       </w:hyperlink>
     </w:p>
     <w:p>
-      <w:hyperlink r:id="rId45" w:history="1">
+      <w:hyperlink r:id="rId49" w:history="1">
         <w:r>
           <w:rPr>
             <w:rStyle w:val="Hyperlink"/>
@@ -609,7 +655,7 @@
       </w:hyperlink>
     </w:p>
     <w:p>
-      <w:hyperlink r:id="rId46" w:history="1">
+      <w:hyperlink r:id="rId50" w:history="1">
         <w:r>
           <w:rPr>
             <w:rStyle w:val="Hyperlink"/>
@@ -619,7 +665,7 @@
       </w:hyperlink>
     </w:p>
     <w:p>
-      <w:hyperlink r:id="rId47" w:history="1">
+      <w:hyperlink r:id="rId51" w:history="1">
         <w:r>
           <w:rPr>
             <w:rStyle w:val="Hyperlink"/>
@@ -629,7 +675,7 @@
       </w:hyperlink>
     </w:p>
     <w:p>
-      <w:hyperlink r:id="rId48" w:history="1">
+      <w:hyperlink r:id="rId52" w:history="1">
         <w:r>
           <w:rPr>
             <w:rStyle w:val="Hyperlink"/>
@@ -639,7 +685,7 @@
       </w:hyperlink>
     </w:p>
     <w:p>
-      <w:hyperlink r:id="rId49" w:history="1">
+      <w:hyperlink r:id="rId53" w:history="1">
         <w:r>
           <w:rPr>
             <w:rStyle w:val="Hyperlink"/>
@@ -649,7 +695,7 @@
       </w:hyperlink>
     </w:p>
     <w:p>
-      <w:hyperlink r:id="rId50" w:history="1">
+      <w:hyperlink r:id="rId54" w:history="1">
         <w:r>
           <w:rPr>
             <w:rStyle w:val="Hyperlink"/>
@@ -659,7 +705,7 @@
       </w:hyperlink>
     </w:p>
     <w:p>
-      <w:hyperlink r:id="rId51" w:history="1">
+      <w:hyperlink r:id="rId55" w:history="1">
         <w:r>
           <w:rPr>
             <w:rStyle w:val="Hyperlink"/>
@@ -669,7 +715,7 @@
       </w:hyperlink>
     </w:p>
     <w:p>
-      <w:hyperlink r:id="rId52" w:history="1">
+      <w:hyperlink r:id="rId56" w:history="1">
         <w:r>
           <w:rPr>
             <w:rStyle w:val="Hyperlink"/>
@@ -679,7 +725,7 @@
       </w:hyperlink>
     </w:p>
     <w:p>
-      <w:hyperlink r:id="rId53" w:history="1">
+      <w:hyperlink r:id="rId57" w:history="1">
         <w:r>
           <w:rPr>
             <w:rStyle w:val="Hyperlink"/>
@@ -689,7 +735,7 @@
       </w:hyperlink>
     </w:p>
     <w:p>
-      <w:hyperlink r:id="rId54" w:history="1">
+      <w:hyperlink r:id="rId58" w:history="1">
         <w:r>
           <w:rPr>
             <w:rStyle w:val="Hyperlink"/>
@@ -705,7 +751,7 @@
       </w:r>
     </w:p>
     <w:p>
-      <w:hyperlink r:id="rId55" w:history="1">
+      <w:hyperlink r:id="rId59" w:history="1">
         <w:r>
           <w:rPr>
             <w:rStyle w:val="Hyperlink"/>
@@ -721,7 +767,7 @@
       </w:r>
     </w:p>
     <w:p>
-      <w:hyperlink r:id="rId56" w:history="1">
+      <w:hyperlink r:id="rId60" w:history="1">
         <w:r>
           <w:rPr>
             <w:rStyle w:val="Hyperlink"/>
@@ -731,7 +777,7 @@
       </w:hyperlink>
     </w:p>
     <w:p>
-      <w:hyperlink r:id="rId57" w:history="1">
+      <w:hyperlink r:id="rId61" w:history="1">
         <w:r>
           <w:rPr>
             <w:rStyle w:val="Hyperlink"/>
@@ -746,7 +792,7 @@
       </w:r>
     </w:p>
     <w:p>
-      <w:hyperlink r:id="rId58" w:history="1">
+      <w:hyperlink r:id="rId62" w:history="1">
         <w:r>
           <w:rPr>
             <w:rStyle w:val="Hyperlink"/>
@@ -756,7 +802,7 @@
       </w:hyperlink>
     </w:p>
     <w:p>
-      <w:hyperlink r:id="rId59" w:history="1">
+      <w:hyperlink r:id="rId63" w:history="1">
         <w:r>
           <w:rPr>
             <w:rStyle w:val="Hyperlink"/>
@@ -771,7 +817,7 @@
       </w:r>
     </w:p>
     <w:p>
-      <w:hyperlink r:id="rId60" w:history="1">
+      <w:hyperlink r:id="rId64" w:history="1">
         <w:r>
           <w:rPr>
             <w:rStyle w:val="Hyperlink"/>
@@ -781,7 +827,7 @@
       </w:hyperlink>
     </w:p>
     <w:p>
-      <w:hyperlink r:id="rId61" w:history="1">
+      <w:hyperlink r:id="rId65" w:history="1">
         <w:r>
           <w:rPr>
             <w:rStyle w:val="Hyperlink"/>
@@ -796,7 +842,7 @@
       </w:r>
     </w:p>
     <w:p>
-      <w:hyperlink r:id="rId62" w:history="1">
+      <w:hyperlink r:id="rId66" w:history="1">
         <w:r>
           <w:rPr>
             <w:rStyle w:val="Hyperlink"/>
@@ -806,7 +852,7 @@
       </w:hyperlink>
     </w:p>
     <w:p>
-      <w:hyperlink r:id="rId63" w:history="1">
+      <w:hyperlink r:id="rId67" w:history="1">
         <w:r>
           <w:rPr>
             <w:rStyle w:val="Hyperlink"/>
@@ -816,7 +862,7 @@
       </w:hyperlink>
     </w:p>
     <w:p>
-      <w:hyperlink r:id="rId64" w:history="1">
+      <w:hyperlink r:id="rId68" w:history="1">
         <w:r>
           <w:rPr>
             <w:rStyle w:val="Hyperlink"/>
@@ -826,7 +872,7 @@
       </w:hyperlink>
     </w:p>
     <w:p>
-      <w:hyperlink r:id="rId65" w:history="1">
+      <w:hyperlink r:id="rId69" w:history="1">
         <w:r>
           <w:rPr>
             <w:rStyle w:val="Hyperlink"/>
@@ -841,7 +887,7 @@
       </w:r>
     </w:p>
     <w:p>
-      <w:hyperlink r:id="rId66" w:history="1">
+      <w:hyperlink r:id="rId70" w:history="1">
         <w:r>
           <w:rPr>
             <w:rStyle w:val="Hyperlink"/>
@@ -851,7 +897,7 @@
       </w:hyperlink>
     </w:p>
     <w:p>
-      <w:hyperlink r:id="rId67" w:history="1">
+      <w:hyperlink r:id="rId71" w:history="1">
         <w:r>
           <w:rPr>
             <w:rStyle w:val="Hyperlink"/>
@@ -861,7 +907,7 @@
       </w:hyperlink>
     </w:p>
     <w:p>
-      <w:hyperlink r:id="rId68" w:history="1">
+      <w:hyperlink r:id="rId72" w:history="1">
         <w:r>
           <w:rPr>
             <w:rStyle w:val="Hyperlink"/>
@@ -876,7 +922,7 @@
       </w:r>
     </w:p>
     <w:p>
-      <w:hyperlink r:id="rId69" w:history="1">
+      <w:hyperlink r:id="rId73" w:history="1">
         <w:r>
           <w:rPr>
             <w:rStyle w:val="Hyperlink"/>
@@ -892,7 +938,7 @@
       </w:r>
     </w:p>
     <w:p>
-      <w:hyperlink r:id="rId70" w:history="1">
+      <w:hyperlink r:id="rId74" w:history="1">
         <w:r>
           <w:rPr>
             <w:rStyle w:val="Hyperlink"/>
@@ -907,7 +953,7 @@
       </w:r>
     </w:p>
     <w:p>
-      <w:hyperlink r:id="rId71" w:history="1">
+      <w:hyperlink r:id="rId75" w:history="1">
         <w:r>
           <w:rPr>
             <w:rStyle w:val="Hyperlink"/>
@@ -923,7 +969,7 @@
       </w:r>
     </w:p>
     <w:p>
-      <w:hyperlink r:id="rId72" w:history="1">
+      <w:hyperlink r:id="rId76" w:history="1">
         <w:r>
           <w:rPr>
             <w:rStyle w:val="Hyperlink"/>
@@ -933,7 +979,7 @@
       </w:hyperlink>
     </w:p>
     <w:p>
-      <w:hyperlink r:id="rId73" w:history="1">
+      <w:hyperlink r:id="rId77" w:history="1">
         <w:r>
           <w:rPr>
             <w:rStyle w:val="Hyperlink"/>
@@ -943,7 +989,7 @@
       </w:hyperlink>
     </w:p>
     <w:p>
-      <w:hyperlink r:id="rId74" w:history="1">
+      <w:hyperlink r:id="rId78" w:history="1">
         <w:r>
           <w:rPr>
             <w:rStyle w:val="Hyperlink"/>
@@ -959,7 +1005,7 @@
       </w:r>
     </w:p>
     <w:p>
-      <w:hyperlink r:id="rId75" w:history="1">
+      <w:hyperlink r:id="rId79" w:history="1">
         <w:r>
           <w:rPr>
             <w:rStyle w:val="Hyperlink"/>
@@ -974,7 +1020,7 @@
       </w:r>
     </w:p>
     <w:p>
-      <w:hyperlink r:id="rId76" w:history="1">
+      <w:hyperlink r:id="rId80" w:history="1">
         <w:r>
           <w:rPr>
             <w:rStyle w:val="Hyperlink"/>
@@ -989,7 +1035,7 @@
       </w:r>
     </w:p>
     <w:p>
-      <w:hyperlink r:id="rId77" w:history="1">
+      <w:hyperlink r:id="rId81" w:history="1">
         <w:r>
           <w:rPr>
             <w:rStyle w:val="Hyperlink"/>
@@ -999,7 +1045,7 @@
       </w:hyperlink>
     </w:p>
     <w:p>
-      <w:hyperlink r:id="rId78" w:history="1">
+      <w:hyperlink r:id="rId82" w:history="1">
         <w:r>
           <w:rPr>
             <w:rStyle w:val="Hyperlink"/>
@@ -1009,7 +1055,7 @@
       </w:hyperlink>
     </w:p>
     <w:p>
-      <w:hyperlink r:id="rId79" w:history="1">
+      <w:hyperlink r:id="rId83" w:history="1">
         <w:r>
           <w:rPr>
             <w:rStyle w:val="Hyperlink"/>
@@ -1019,7 +1065,7 @@
       </w:hyperlink>
     </w:p>
     <w:p>
-      <w:hyperlink r:id="rId80" w:history="1">
+      <w:hyperlink r:id="rId84" w:history="1">
         <w:r>
           <w:rPr>
             <w:rStyle w:val="Hyperlink"/>
@@ -1034,7 +1080,7 @@
       </w:r>
     </w:p>
     <w:p>
-      <w:hyperlink r:id="rId81" w:history="1">
+      <w:hyperlink r:id="rId85" w:history="1">
         <w:r>
           <w:rPr>
             <w:rStyle w:val="Hyperlink"/>
@@ -1054,7 +1100,7 @@
           <w:lang w:eastAsia="en-IN"/>
         </w:rPr>
       </w:pPr>
-      <w:hyperlink r:id="rId82" w:tgtFrame="_blank" w:history="1">
+      <w:hyperlink r:id="rId86" w:tgtFrame="_blank" w:history="1">
         <w:r>
           <w:rPr>
             <w:rFonts w:ascii="Arial" w:eastAsia="Times New Roman" w:hAnsi="Arial" w:cs="Arial"/>
@@ -1124,7 +1170,6 @@
           <w:szCs w:val="20"/>
           <w:lang w:eastAsia="en-IN"/>
         </w:rPr>
-        <w:lastRenderedPageBreak/>
         <w:br/>
       </w:r>
       <w:r>
@@ -1165,7 +1210,7 @@
         </w:rPr>
         <w:t>Email ID: </w:t>
       </w:r>
-      <w:hyperlink r:id="rId83" w:tgtFrame="_blank" w:history="1">
+      <w:hyperlink r:id="rId87" w:tgtFrame="_blank" w:history="1">
         <w:r>
           <w:rPr>
             <w:rFonts w:ascii="Arial" w:eastAsia="Times New Roman" w:hAnsi="Arial" w:cs="Arial"/>

</xml_diff>